<commit_message>
czesc teoretyczna - tabele asocjacji
</commit_message>
<xml_diff>
--- a/Etap_1/Część teoretyczna.docx
+++ b/Etap_1/Część teoretyczna.docx
@@ -780,15 +780,7 @@
           <w:sz w:val="28"/>
           <w:szCs w:val="28"/>
         </w:rPr>
-        <w:t xml:space="preserve"> technologii (np. </w:t>
-      </w:r>
-      <w:proofErr w:type="spellStart"/>
-      <w:r>
-        <w:rPr>
-          <w:sz w:val="28"/>
-          <w:szCs w:val="28"/>
-        </w:rPr>
-        <w:t>h</w:t>
+        <w:t xml:space="preserve"> technologii (np. h</w:t>
       </w:r>
       <w:r>
         <w:rPr>
@@ -802,15 +794,7 @@
           <w:sz w:val="28"/>
           <w:szCs w:val="28"/>
         </w:rPr>
-        <w:t>bernate</w:t>
-      </w:r>
-      <w:proofErr w:type="spellEnd"/>
-      <w:r>
-        <w:rPr>
-          <w:sz w:val="28"/>
-          <w:szCs w:val="28"/>
-        </w:rPr>
-        <w:t xml:space="preserve">) można używać ORM bez znajomości języka SQL </w:t>
+        <w:t xml:space="preserve">bernate) można używać ORM bez znajomości języka SQL </w:t>
       </w:r>
       <w:r>
         <w:rPr>
@@ -1274,23 +1258,7 @@
           <w:sz w:val="28"/>
           <w:szCs w:val="28"/>
         </w:rPr>
-        <w:t xml:space="preserve"> posiadająca technologię ORM bazującą w dużej części na </w:t>
-      </w:r>
-      <w:proofErr w:type="spellStart"/>
-      <w:r>
-        <w:rPr>
-          <w:sz w:val="28"/>
-          <w:szCs w:val="28"/>
-        </w:rPr>
-        <w:t>Hibernate</w:t>
-      </w:r>
-      <w:proofErr w:type="spellEnd"/>
-      <w:r>
-        <w:rPr>
-          <w:sz w:val="28"/>
-          <w:szCs w:val="28"/>
-        </w:rPr>
-        <w:t>.</w:t>
+        <w:t xml:space="preserve"> posiadająca technologię ORM bazującą w dużej części na Hibernate.</w:t>
       </w:r>
       <w:r>
         <w:rPr>
@@ -1326,37 +1294,12 @@
         </w:rPr>
         <w:t xml:space="preserve"> Wykorzystuje </w:t>
       </w:r>
-      <w:proofErr w:type="spellStart"/>
-      <w:r>
-        <w:rPr>
-          <w:sz w:val="28"/>
-          <w:szCs w:val="28"/>
-        </w:rPr>
-        <w:t>framework</w:t>
-      </w:r>
-      <w:proofErr w:type="spellEnd"/>
-      <w:r>
-        <w:rPr>
-          <w:sz w:val="28"/>
-          <w:szCs w:val="28"/>
-        </w:rPr>
-        <w:t xml:space="preserve"> </w:t>
-      </w:r>
-      <w:proofErr w:type="spellStart"/>
-      <w:r>
-        <w:rPr>
-          <w:sz w:val="28"/>
-          <w:szCs w:val="28"/>
-        </w:rPr>
-        <w:t>hibernate</w:t>
-      </w:r>
-      <w:proofErr w:type="spellEnd"/>
-      <w:r>
-        <w:rPr>
-          <w:sz w:val="28"/>
-          <w:szCs w:val="28"/>
-        </w:rPr>
-        <w:t xml:space="preserve"> </w:t>
+      <w:r>
+        <w:rPr>
+          <w:sz w:val="28"/>
+          <w:szCs w:val="28"/>
+        </w:rPr>
+        <w:t xml:space="preserve">framework hibernate </w:t>
       </w:r>
       <w:r>
         <w:rPr>
@@ -1373,7 +1316,6 @@
           <w:szCs w:val="28"/>
         </w:rPr>
       </w:pPr>
-      <w:proofErr w:type="spellStart"/>
       <w:r>
         <w:rPr>
           <w:b/>
@@ -1383,7 +1325,6 @@
         </w:rPr>
         <w:t>Hibernate</w:t>
       </w:r>
-      <w:proofErr w:type="spellEnd"/>
       <w:r>
         <w:rPr>
           <w:sz w:val="28"/>
@@ -1407,33 +1348,11 @@
           <w:szCs w:val="28"/>
           <w:shd w:val="clear" w:color="auto" w:fill="FFFFFF"/>
         </w:rPr>
-        <w:t xml:space="preserve">Java </w:t>
-      </w:r>
-      <w:proofErr w:type="spellStart"/>
+        <w:t>Java Persistence API)</w:t>
+      </w:r>
       <w:r>
         <w:rPr>
           <w:rFonts w:cstheme="minorHAnsi"/>
-          <w:color w:val="202122"/>
-          <w:sz w:val="28"/>
-          <w:szCs w:val="28"/>
-          <w:shd w:val="clear" w:color="auto" w:fill="FFFFFF"/>
-        </w:rPr>
-        <w:t>Persistence</w:t>
-      </w:r>
-      <w:proofErr w:type="spellEnd"/>
-      <w:r>
-        <w:rPr>
-          <w:rFonts w:cstheme="minorHAnsi"/>
-          <w:color w:val="202122"/>
-          <w:sz w:val="28"/>
-          <w:szCs w:val="28"/>
-          <w:shd w:val="clear" w:color="auto" w:fill="FFFFFF"/>
-        </w:rPr>
-        <w:t xml:space="preserve"> API)</w:t>
-      </w:r>
-      <w:r>
-        <w:rPr>
-          <w:rFonts w:cstheme="minorHAnsi"/>
           <w:sz w:val="28"/>
           <w:szCs w:val="28"/>
         </w:rPr>
@@ -1444,54 +1363,22 @@
           <w:sz w:val="28"/>
           <w:szCs w:val="28"/>
         </w:rPr>
-        <w:t xml:space="preserve"> czyli model mapowania obiektowo-relacyjnego, który zapewnia kompatybilność zarówno z bazami SQL jak i </w:t>
-      </w:r>
-      <w:proofErr w:type="spellStart"/>
-      <w:r>
-        <w:rPr>
-          <w:sz w:val="28"/>
-          <w:szCs w:val="28"/>
-        </w:rPr>
-        <w:t>noSQL</w:t>
-      </w:r>
-      <w:proofErr w:type="spellEnd"/>
-      <w:r>
-        <w:rPr>
-          <w:sz w:val="28"/>
-          <w:szCs w:val="28"/>
-        </w:rPr>
-        <w:t>.</w:t>
-      </w:r>
-    </w:p>
-    <w:p>
-      <w:pPr>
-        <w:rPr>
-          <w:sz w:val="28"/>
-          <w:szCs w:val="28"/>
-        </w:rPr>
-      </w:pPr>
-      <w:r>
-        <w:rPr>
-          <w:sz w:val="28"/>
-          <w:szCs w:val="28"/>
-        </w:rPr>
-        <w:t xml:space="preserve">Głównym zadaniem </w:t>
-      </w:r>
-      <w:proofErr w:type="spellStart"/>
-      <w:r>
-        <w:rPr>
-          <w:sz w:val="28"/>
-          <w:szCs w:val="28"/>
-        </w:rPr>
-        <w:t>Hibernate</w:t>
-      </w:r>
-      <w:proofErr w:type="spellEnd"/>
-      <w:r>
-        <w:rPr>
-          <w:sz w:val="28"/>
-          <w:szCs w:val="28"/>
-        </w:rPr>
-        <w:t xml:space="preserve"> jest mapowanie klas języka </w:t>
+        <w:t xml:space="preserve"> czyli model mapowania obiektowo-relacyjnego, który zapewnia kompatybilność zarówno z bazami SQL jak i noSQL.</w:t>
+      </w:r>
+    </w:p>
+    <w:p>
+      <w:pPr>
+        <w:rPr>
+          <w:sz w:val="28"/>
+          <w:szCs w:val="28"/>
+        </w:rPr>
+      </w:pPr>
+      <w:r>
+        <w:rPr>
+          <w:sz w:val="28"/>
+          <w:szCs w:val="28"/>
+        </w:rPr>
+        <w:t xml:space="preserve">Głównym zadaniem Hibernate jest mapowanie klas języka </w:t>
       </w:r>
       <w:r>
         <w:rPr>
@@ -1505,39 +1392,7 @@
           <w:sz w:val="28"/>
           <w:szCs w:val="28"/>
         </w:rPr>
-        <w:t xml:space="preserve"> na tabele bazy danych, w tym także mapowanie typów CLR (</w:t>
-      </w:r>
-      <w:proofErr w:type="spellStart"/>
-      <w:r>
-        <w:rPr>
-          <w:sz w:val="28"/>
-          <w:szCs w:val="28"/>
-        </w:rPr>
-        <w:t>Common</w:t>
-      </w:r>
-      <w:proofErr w:type="spellEnd"/>
-      <w:r>
-        <w:rPr>
-          <w:sz w:val="28"/>
-          <w:szCs w:val="28"/>
-        </w:rPr>
-        <w:t xml:space="preserve"> Language Runtime) na typy bazy danych. Jednocześnie oprogramowanie to dostarcza metod, służących do operowania na danych – zapisu, odczytu, edycji, usuwania. </w:t>
-      </w:r>
-      <w:proofErr w:type="spellStart"/>
-      <w:r>
-        <w:rPr>
-          <w:sz w:val="28"/>
-          <w:szCs w:val="28"/>
-        </w:rPr>
-        <w:t>Hibernate</w:t>
-      </w:r>
-      <w:proofErr w:type="spellEnd"/>
-      <w:r>
-        <w:rPr>
-          <w:sz w:val="28"/>
-          <w:szCs w:val="28"/>
-        </w:rPr>
-        <w:t xml:space="preserve"> jest bardzo popularnym rozwiązaniem ze względu na najbardziej rozbudowane API. Jednak przez nadmierne dodawanie funkcjonalności dokumentacja rozwiązań jest niepełna. Z tego powodu nauka tej technologii jest czasochłonna. Do poprawnej pracy wymagane jest utworzenie mapowań wskazujących odpowiednio, w jaki sposób obiekty mają być przechowywane w relacyjnej bazie danych. Dostępne są </w:t>
+        <w:t xml:space="preserve"> na tabele bazy danych, w tym także mapowanie typów CLR (Common Language Runtime) na typy bazy danych. Jednocześnie oprogramowanie to dostarcza metod, służących do operowania na danych – zapisu, odczytu, edycji, usuwania. Hibernate jest bardzo popularnym rozwiązaniem ze względu na najbardziej rozbudowane API. Jednak przez nadmierne dodawanie funkcjonalności dokumentacja rozwiązań jest niepełna. Z tego powodu nauka tej technologii jest czasochłonna. Do poprawnej pracy wymagane jest utworzenie mapowań wskazujących odpowiednio, w jaki sposób obiekty mają być przechowywane w relacyjnej bazie danych. Dostępne są </w:t>
       </w:r>
       <w:r>
         <w:rPr>
@@ -1618,23 +1473,7 @@
           <w:sz w:val="28"/>
           <w:szCs w:val="28"/>
         </w:rPr>
-        <w:t xml:space="preserve">Plik .XML pozwalający na połączenie między aplikacją, a bazą danych przy wykorzystaniu </w:t>
-      </w:r>
-      <w:proofErr w:type="spellStart"/>
-      <w:r>
-        <w:rPr>
-          <w:sz w:val="28"/>
-          <w:szCs w:val="28"/>
-        </w:rPr>
-        <w:t>Hibernate</w:t>
-      </w:r>
-      <w:proofErr w:type="spellEnd"/>
-      <w:r>
-        <w:rPr>
-          <w:sz w:val="28"/>
-          <w:szCs w:val="28"/>
-        </w:rPr>
-        <w:t>.</w:t>
+        <w:t>Plik .XML pozwalający na połączenie między aplikacją, a bazą danych przy wykorzystaniu Hibernate.</w:t>
       </w:r>
     </w:p>
     <w:p>
@@ -1700,23 +1539,7 @@
           <w:sz w:val="28"/>
           <w:szCs w:val="28"/>
         </w:rPr>
-        <w:t xml:space="preserve">Klasa wykorzystująca </w:t>
-      </w:r>
-      <w:proofErr w:type="spellStart"/>
-      <w:r>
-        <w:rPr>
-          <w:sz w:val="28"/>
-          <w:szCs w:val="28"/>
-        </w:rPr>
-        <w:t>Hibernate</w:t>
-      </w:r>
-      <w:proofErr w:type="spellEnd"/>
-      <w:r>
-        <w:rPr>
-          <w:sz w:val="28"/>
-          <w:szCs w:val="28"/>
-        </w:rPr>
-        <w:t xml:space="preserve"> do mapowania obiektowo – relacyjnego.</w:t>
+        <w:t>Klasa wykorzystująca Hibernate do mapowania obiektowo – relacyjnego.</w:t>
       </w:r>
     </w:p>
     <w:p>
@@ -1803,23 +1626,7 @@
           <w:sz w:val="28"/>
           <w:szCs w:val="28"/>
         </w:rPr>
-        <w:t xml:space="preserve">Wykorzystanie </w:t>
-      </w:r>
-      <w:proofErr w:type="spellStart"/>
-      <w:r>
-        <w:rPr>
-          <w:sz w:val="28"/>
-          <w:szCs w:val="28"/>
-        </w:rPr>
-        <w:t>entity</w:t>
-      </w:r>
-      <w:proofErr w:type="spellEnd"/>
-      <w:r>
-        <w:rPr>
-          <w:sz w:val="28"/>
-          <w:szCs w:val="28"/>
-        </w:rPr>
-        <w:t xml:space="preserve"> managera do dokonania zmian w bazie danych.</w:t>
+        <w:t>Wykorzystanie entity managera do dokonania zmian w bazie danych.</w:t>
       </w:r>
     </w:p>
     <w:p>
@@ -1863,23 +1670,7 @@
           <w:sz w:val="28"/>
           <w:szCs w:val="28"/>
         </w:rPr>
-        <w:t xml:space="preserve">Jest to para interfejs + klasa. Interfejs tworzy </w:t>
-      </w:r>
-      <w:proofErr w:type="spellStart"/>
-      <w:r>
-        <w:rPr>
-          <w:sz w:val="28"/>
-          <w:szCs w:val="28"/>
-        </w:rPr>
-        <w:t>proxy</w:t>
-      </w:r>
-      <w:proofErr w:type="spellEnd"/>
-      <w:r>
-        <w:rPr>
-          <w:sz w:val="28"/>
-          <w:szCs w:val="28"/>
-        </w:rPr>
-        <w:t xml:space="preserve"> (serwer pośredniczący), do którego odwołujemy się przez interfejs.</w:t>
+        <w:t>Jest to para interfejs + klasa. Interfejs tworzy proxy (serwer pośredniczący), do którego odwołujemy się przez interfejs.</w:t>
       </w:r>
     </w:p>
     <w:p>
@@ -2015,44 +1806,45 @@
           <w:sz w:val="32"/>
           <w:szCs w:val="32"/>
         </w:rPr>
-        <w:t xml:space="preserve">Wzorzec </w:t>
-      </w:r>
-      <w:proofErr w:type="spellStart"/>
-      <w:r>
-        <w:rPr>
-          <w:b/>
-          <w:bCs/>
-          <w:sz w:val="32"/>
-          <w:szCs w:val="32"/>
-        </w:rPr>
-        <w:t>Repository</w:t>
-      </w:r>
-      <w:proofErr w:type="spellEnd"/>
-    </w:p>
-    <w:p>
-      <w:pPr>
-        <w:pStyle w:val="Akapitzlist"/>
-        <w:rPr>
-          <w:sz w:val="28"/>
-          <w:szCs w:val="28"/>
-        </w:rPr>
-      </w:pPr>
-      <w:r>
-        <w:rPr>
-          <w:sz w:val="28"/>
-          <w:szCs w:val="28"/>
-        </w:rPr>
-        <w:t xml:space="preserve">Ściśle łączy się z ideą </w:t>
-      </w:r>
-      <w:proofErr w:type="spellStart"/>
-      <w:r>
-        <w:rPr>
-          <w:sz w:val="28"/>
-          <w:szCs w:val="28"/>
-        </w:rPr>
-        <w:t>Domain</w:t>
-      </w:r>
-      <w:proofErr w:type="spellEnd"/>
+        <w:t>Wzorzec Repository</w:t>
+      </w:r>
+    </w:p>
+    <w:p>
+      <w:pPr>
+        <w:pStyle w:val="Akapitzlist"/>
+        <w:rPr>
+          <w:sz w:val="28"/>
+          <w:szCs w:val="28"/>
+        </w:rPr>
+      </w:pPr>
+      <w:r>
+        <w:rPr>
+          <w:sz w:val="28"/>
+          <w:szCs w:val="28"/>
+        </w:rPr>
+        <w:t>Ściśle łączy się z ideą Domain Driven Design</w:t>
+      </w:r>
+      <w:r>
+        <w:rPr>
+          <w:sz w:val="28"/>
+          <w:szCs w:val="28"/>
+        </w:rPr>
+        <w:t>, która to z kolei</w:t>
+      </w:r>
+      <w:r>
+        <w:rPr>
+          <w:sz w:val="28"/>
+          <w:szCs w:val="28"/>
+        </w:rPr>
+        <w:t xml:space="preserve"> zakłada, że nacisk powinien być położony na zagadnienia biznesowe, a nie na technologię.</w:t>
+      </w:r>
+      <w:r>
+        <w:rPr>
+          <w:sz w:val="28"/>
+          <w:szCs w:val="28"/>
+        </w:rPr>
+        <w:t xml:space="preserve"> Pozwala to na modelowanie systemów informatycznych przez ekspertów, którzy znają specyfikę problemu, ale nie mają doświadczenia w projektowaniu architektury systemów informatycznych.</w:t>
+      </w:r>
       <w:r>
         <w:rPr>
           <w:sz w:val="28"/>
@@ -2060,50 +1852,6 @@
         </w:rPr>
         <w:t xml:space="preserve"> </w:t>
       </w:r>
-      <w:proofErr w:type="spellStart"/>
-      <w:r>
-        <w:rPr>
-          <w:sz w:val="28"/>
-          <w:szCs w:val="28"/>
-        </w:rPr>
-        <w:t>Driven</w:t>
-      </w:r>
-      <w:proofErr w:type="spellEnd"/>
-      <w:r>
-        <w:rPr>
-          <w:sz w:val="28"/>
-          <w:szCs w:val="28"/>
-        </w:rPr>
-        <w:t xml:space="preserve"> Design</w:t>
-      </w:r>
-      <w:r>
-        <w:rPr>
-          <w:sz w:val="28"/>
-          <w:szCs w:val="28"/>
-        </w:rPr>
-        <w:t>, która to z kolei</w:t>
-      </w:r>
-      <w:r>
-        <w:rPr>
-          <w:sz w:val="28"/>
-          <w:szCs w:val="28"/>
-        </w:rPr>
-        <w:t xml:space="preserve"> zakłada, że nacisk powinien być położony na zagadnienia biznesowe, a nie na technologię.</w:t>
-      </w:r>
-      <w:r>
-        <w:rPr>
-          <w:sz w:val="28"/>
-          <w:szCs w:val="28"/>
-        </w:rPr>
-        <w:t xml:space="preserve"> Pozwala to na modelowanie systemów informatycznych przez ekspertów, którzy znają specyfikę problemu, ale nie mają doświadczenia w projektowaniu architektury systemów informatycznych.</w:t>
-      </w:r>
-      <w:r>
-        <w:rPr>
-          <w:sz w:val="28"/>
-          <w:szCs w:val="28"/>
-        </w:rPr>
-        <w:t xml:space="preserve"> </w:t>
-      </w:r>
       <w:r>
         <w:rPr>
           <w:sz w:val="28"/>
@@ -2116,112 +1864,23 @@
           <w:sz w:val="28"/>
           <w:szCs w:val="28"/>
         </w:rPr>
-        <w:t>„</w:t>
-      </w:r>
-      <w:proofErr w:type="spellStart"/>
-      <w:r>
-        <w:rPr>
-          <w:sz w:val="28"/>
-          <w:szCs w:val="28"/>
-        </w:rPr>
-        <w:t>Domain</w:t>
-      </w:r>
-      <w:proofErr w:type="spellEnd"/>
-      <w:r>
-        <w:rPr>
-          <w:sz w:val="28"/>
-          <w:szCs w:val="28"/>
-        </w:rPr>
-        <w:t xml:space="preserve"> </w:t>
-      </w:r>
-      <w:proofErr w:type="spellStart"/>
-      <w:r>
-        <w:rPr>
-          <w:sz w:val="28"/>
-          <w:szCs w:val="28"/>
-        </w:rPr>
-        <w:t>objects</w:t>
-      </w:r>
-      <w:proofErr w:type="spellEnd"/>
-      <w:r>
-        <w:rPr>
-          <w:sz w:val="28"/>
-          <w:szCs w:val="28"/>
-        </w:rPr>
-        <w:t>”. Przykładowo – podczas realizacji zamówienia obiektem typu „</w:t>
-      </w:r>
-      <w:proofErr w:type="spellStart"/>
-      <w:r>
-        <w:rPr>
-          <w:sz w:val="28"/>
-          <w:szCs w:val="28"/>
-        </w:rPr>
-        <w:t>Domain</w:t>
-      </w:r>
-      <w:proofErr w:type="spellEnd"/>
-      <w:r>
-        <w:rPr>
-          <w:sz w:val="28"/>
-          <w:szCs w:val="28"/>
-        </w:rPr>
-        <w:t xml:space="preserve"> </w:t>
-      </w:r>
-      <w:proofErr w:type="spellStart"/>
-      <w:r>
-        <w:rPr>
-          <w:sz w:val="28"/>
-          <w:szCs w:val="28"/>
-        </w:rPr>
-        <w:t>object</w:t>
-      </w:r>
-      <w:proofErr w:type="spellEnd"/>
-      <w:r>
-        <w:rPr>
-          <w:sz w:val="28"/>
-          <w:szCs w:val="28"/>
-        </w:rPr>
-        <w:t>” będzie zamówienie, które zawiera informację o zamawianym produkcie i kliencie. Natomiast na poziomie bazy danych są to 3 różne obiekty: klient, produkt, zamówienie.</w:t>
-      </w:r>
-    </w:p>
-    <w:p>
-      <w:pPr>
-        <w:pStyle w:val="Akapitzlist"/>
-        <w:rPr>
-          <w:sz w:val="28"/>
-          <w:szCs w:val="28"/>
-        </w:rPr>
-      </w:pPr>
-      <w:proofErr w:type="spellStart"/>
-      <w:r>
-        <w:rPr>
-          <w:sz w:val="28"/>
-          <w:szCs w:val="28"/>
-        </w:rPr>
-        <w:t>Domain</w:t>
-      </w:r>
-      <w:proofErr w:type="spellEnd"/>
-      <w:r>
-        <w:rPr>
-          <w:sz w:val="28"/>
-          <w:szCs w:val="28"/>
-        </w:rPr>
-        <w:t xml:space="preserve"> </w:t>
-      </w:r>
-      <w:proofErr w:type="spellStart"/>
-      <w:r>
-        <w:rPr>
-          <w:sz w:val="28"/>
-          <w:szCs w:val="28"/>
-        </w:rPr>
-        <w:t>object</w:t>
-      </w:r>
-      <w:proofErr w:type="spellEnd"/>
-      <w:r>
-        <w:rPr>
-          <w:sz w:val="28"/>
-          <w:szCs w:val="28"/>
-        </w:rPr>
-        <w:t xml:space="preserve"> „Zamówienie”: </w:t>
+        <w:t>„Domain objects”. Przykładowo – podczas realizacji zamówienia obiektem typu „Domain object” będzie zamówienie, które zawiera informację o zamawianym produkcie i kliencie. Natomiast na poziomie bazy danych są to 3 różne obiekty: klient, produkt, zamówienie.</w:t>
+      </w:r>
+    </w:p>
+    <w:p>
+      <w:pPr>
+        <w:pStyle w:val="Akapitzlist"/>
+        <w:rPr>
+          <w:sz w:val="28"/>
+          <w:szCs w:val="28"/>
+        </w:rPr>
+      </w:pPr>
+      <w:r>
+        <w:rPr>
+          <w:sz w:val="28"/>
+          <w:szCs w:val="28"/>
+        </w:rPr>
+        <w:t xml:space="preserve">Domain object „Zamówienie”: </w:t>
       </w:r>
     </w:p>
     <w:p>
@@ -2367,55 +2026,7 @@
           <w:sz w:val="28"/>
           <w:szCs w:val="28"/>
         </w:rPr>
-        <w:t xml:space="preserve">Do obsługi obiektów </w:t>
-      </w:r>
-      <w:proofErr w:type="spellStart"/>
-      <w:r>
-        <w:rPr>
-          <w:sz w:val="28"/>
-          <w:szCs w:val="28"/>
-        </w:rPr>
-        <w:t>Domain</w:t>
-      </w:r>
-      <w:proofErr w:type="spellEnd"/>
-      <w:r>
-        <w:rPr>
-          <w:sz w:val="28"/>
-          <w:szCs w:val="28"/>
-        </w:rPr>
-        <w:t xml:space="preserve"> </w:t>
-      </w:r>
-      <w:proofErr w:type="spellStart"/>
-      <w:r>
-        <w:rPr>
-          <w:sz w:val="28"/>
-          <w:szCs w:val="28"/>
-        </w:rPr>
-        <w:t>objects</w:t>
-      </w:r>
-      <w:proofErr w:type="spellEnd"/>
-      <w:r>
-        <w:rPr>
-          <w:sz w:val="28"/>
-          <w:szCs w:val="28"/>
-        </w:rPr>
-        <w:t xml:space="preserve"> </w:t>
-      </w:r>
-      <w:proofErr w:type="spellStart"/>
-      <w:r>
-        <w:rPr>
-          <w:sz w:val="28"/>
-          <w:szCs w:val="28"/>
-        </w:rPr>
-        <w:t>służa</w:t>
-      </w:r>
-      <w:proofErr w:type="spellEnd"/>
-      <w:r>
-        <w:rPr>
-          <w:sz w:val="28"/>
-          <w:szCs w:val="28"/>
-        </w:rPr>
-        <w:t xml:space="preserve"> specjalne repozytoria.</w:t>
+        <w:t>Do obsługi obiektów Domain objects służa specjalne repozytoria.</w:t>
       </w:r>
       <w:r>
         <w:rPr>
@@ -2504,55 +2115,7 @@
           <w:sz w:val="28"/>
           <w:szCs w:val="28"/>
         </w:rPr>
-        <w:t xml:space="preserve">Business </w:t>
-      </w:r>
-      <w:proofErr w:type="spellStart"/>
-      <w:r>
-        <w:rPr>
-          <w:sz w:val="28"/>
-          <w:szCs w:val="28"/>
-        </w:rPr>
-        <w:t>object</w:t>
-      </w:r>
-      <w:proofErr w:type="spellEnd"/>
-      <w:r>
-        <w:rPr>
-          <w:sz w:val="28"/>
-          <w:szCs w:val="28"/>
-        </w:rPr>
-        <w:t xml:space="preserve"> na rysunku to synonim dla </w:t>
-      </w:r>
-      <w:proofErr w:type="spellStart"/>
-      <w:r>
-        <w:rPr>
-          <w:sz w:val="28"/>
-          <w:szCs w:val="28"/>
-        </w:rPr>
-        <w:t>Domain</w:t>
-      </w:r>
-      <w:proofErr w:type="spellEnd"/>
-      <w:r>
-        <w:rPr>
-          <w:sz w:val="28"/>
-          <w:szCs w:val="28"/>
-        </w:rPr>
-        <w:t xml:space="preserve"> </w:t>
-      </w:r>
-      <w:proofErr w:type="spellStart"/>
-      <w:r>
-        <w:rPr>
-          <w:sz w:val="28"/>
-          <w:szCs w:val="28"/>
-        </w:rPr>
-        <w:t>object</w:t>
-      </w:r>
-      <w:proofErr w:type="spellEnd"/>
-      <w:r>
-        <w:rPr>
-          <w:sz w:val="28"/>
-          <w:szCs w:val="28"/>
-        </w:rPr>
-        <w:t>.</w:t>
+        <w:t>Business object na rysunku to synonim dla Domain object.</w:t>
       </w:r>
     </w:p>
     <w:p>
@@ -2584,23 +2147,7 @@
           <w:sz w:val="28"/>
           <w:szCs w:val="28"/>
         </w:rPr>
-        <w:t xml:space="preserve">Zasady wzorca </w:t>
-      </w:r>
-      <w:proofErr w:type="spellStart"/>
-      <w:r>
-        <w:rPr>
-          <w:sz w:val="28"/>
-          <w:szCs w:val="28"/>
-        </w:rPr>
-        <w:t>Repository</w:t>
-      </w:r>
-      <w:proofErr w:type="spellEnd"/>
-      <w:r>
-        <w:rPr>
-          <w:sz w:val="28"/>
-          <w:szCs w:val="28"/>
-        </w:rPr>
-        <w:t>:</w:t>
+        <w:t>Zasady wzorca Repository:</w:t>
       </w:r>
     </w:p>
     <w:p>
@@ -2788,90 +2335,22 @@
           <w:sz w:val="36"/>
           <w:szCs w:val="36"/>
         </w:rPr>
-        <w:t xml:space="preserve">ADO.Net </w:t>
-      </w:r>
-      <w:proofErr w:type="spellStart"/>
-      <w:r>
-        <w:rPr>
-          <w:b/>
-          <w:bCs/>
-          <w:sz w:val="36"/>
-          <w:szCs w:val="36"/>
-        </w:rPr>
-        <w:t>Entity</w:t>
-      </w:r>
-      <w:proofErr w:type="spellEnd"/>
-      <w:r>
-        <w:rPr>
-          <w:b/>
-          <w:bCs/>
-          <w:sz w:val="36"/>
-          <w:szCs w:val="36"/>
-        </w:rPr>
-        <w:t xml:space="preserve"> Framework.</w:t>
-      </w:r>
-    </w:p>
-    <w:p>
-      <w:pPr>
-        <w:rPr>
-          <w:sz w:val="28"/>
-          <w:szCs w:val="28"/>
-        </w:rPr>
-      </w:pPr>
-      <w:r>
-        <w:rPr>
-          <w:sz w:val="28"/>
-          <w:szCs w:val="28"/>
-        </w:rPr>
-        <w:t xml:space="preserve">Jest to implementacji wzorcu </w:t>
-      </w:r>
-      <w:proofErr w:type="spellStart"/>
-      <w:r>
-        <w:rPr>
-          <w:sz w:val="28"/>
-          <w:szCs w:val="28"/>
-        </w:rPr>
-        <w:t>repository</w:t>
-      </w:r>
-      <w:proofErr w:type="spellEnd"/>
-      <w:r>
-        <w:rPr>
-          <w:sz w:val="28"/>
-          <w:szCs w:val="28"/>
-        </w:rPr>
-        <w:t xml:space="preserve"> oraz </w:t>
-      </w:r>
-      <w:proofErr w:type="spellStart"/>
-      <w:r>
-        <w:rPr>
-          <w:sz w:val="28"/>
-          <w:szCs w:val="28"/>
-        </w:rPr>
-        <w:t>Domain</w:t>
-      </w:r>
-      <w:proofErr w:type="spellEnd"/>
-      <w:r>
-        <w:rPr>
-          <w:sz w:val="28"/>
-          <w:szCs w:val="28"/>
-        </w:rPr>
-        <w:t xml:space="preserve"> </w:t>
-      </w:r>
-      <w:proofErr w:type="spellStart"/>
-      <w:r>
-        <w:rPr>
-          <w:sz w:val="28"/>
-          <w:szCs w:val="28"/>
-        </w:rPr>
-        <w:t>Driven</w:t>
-      </w:r>
-      <w:proofErr w:type="spellEnd"/>
-      <w:r>
-        <w:rPr>
-          <w:sz w:val="28"/>
-          <w:szCs w:val="28"/>
-        </w:rPr>
-        <w:t xml:space="preserve"> Design.</w:t>
+        <w:t>ADO.Net Entity Framework.</w:t>
+      </w:r>
+    </w:p>
+    <w:p>
+      <w:pPr>
+        <w:rPr>
+          <w:sz w:val="28"/>
+          <w:szCs w:val="28"/>
+        </w:rPr>
+      </w:pPr>
+      <w:r>
+        <w:rPr>
+          <w:sz w:val="28"/>
+          <w:szCs w:val="28"/>
+        </w:rPr>
+        <w:t>Jest to implementacji wzorcu repository oraz Domain Driven Design.</w:t>
       </w:r>
       <w:r>
         <w:rPr>
@@ -2879,23 +2358,7 @@
           <w:szCs w:val="28"/>
         </w:rPr>
         <w:br/>
-        <w:t xml:space="preserve">Głównym założeniem jest istnienie trzech modeli danych: fizycznego, logicznego oraz koncepcyjnego. Model fizyczny odnosi się do specyficznej platformy przechowywania informacji w pamięci trwałej np. sposobu zapisu danych na dyskach twardych przez MS SQL. Najważniejsze dla programistów są jednak elementy </w:t>
-      </w:r>
-      <w:proofErr w:type="spellStart"/>
-      <w:r>
-        <w:rPr>
-          <w:sz w:val="28"/>
-          <w:szCs w:val="28"/>
-        </w:rPr>
-        <w:t>Entity</w:t>
-      </w:r>
-      <w:proofErr w:type="spellEnd"/>
-      <w:r>
-        <w:rPr>
-          <w:sz w:val="28"/>
-          <w:szCs w:val="28"/>
-        </w:rPr>
-        <w:t xml:space="preserve"> Framework: </w:t>
+        <w:t xml:space="preserve">Głównym założeniem jest istnienie trzech modeli danych: fizycznego, logicznego oraz koncepcyjnego. Model fizyczny odnosi się do specyficznej platformy przechowywania informacji w pamięci trwałej np. sposobu zapisu danych na dyskach twardych przez MS SQL. Najważniejsze dla programistów są jednak elementy Entity Framework: </w:t>
       </w:r>
     </w:p>
     <w:p>
@@ -2950,39 +2413,7 @@
           <w:sz w:val="28"/>
           <w:szCs w:val="28"/>
         </w:rPr>
-        <w:t xml:space="preserve">W procesie tworzenia oprogramowania często pomija się model koncepcyjny, który jest stosowany podczas zbierania wymagań i opisu zależności w systemach. Zespoły programistyczne od razu przystępują do modelowania zagadnienia w sposób relacyjny. </w:t>
-      </w:r>
-      <w:proofErr w:type="spellStart"/>
-      <w:r>
-        <w:rPr>
-          <w:sz w:val="28"/>
-          <w:szCs w:val="28"/>
-        </w:rPr>
-        <w:t>Entity</w:t>
-      </w:r>
-      <w:proofErr w:type="spellEnd"/>
-      <w:r>
-        <w:rPr>
-          <w:sz w:val="28"/>
-          <w:szCs w:val="28"/>
-        </w:rPr>
-        <w:t xml:space="preserve"> Framework zakłada, że model koncepcyjny jest najbardziej zbliżony do rzeczywistych wymagań stawianych wobec systemów informatycznych. Z tego powodu został wprowadzony tzw. </w:t>
-      </w:r>
-      <w:proofErr w:type="spellStart"/>
-      <w:r>
-        <w:rPr>
-          <w:sz w:val="28"/>
-          <w:szCs w:val="28"/>
-        </w:rPr>
-        <w:t>Entity</w:t>
-      </w:r>
-      <w:proofErr w:type="spellEnd"/>
-      <w:r>
-        <w:rPr>
-          <w:sz w:val="28"/>
-          <w:szCs w:val="28"/>
-        </w:rPr>
-        <w:t xml:space="preserve"> Data Model (EDM), który jest specyfikacją mapowania pomiędzy modelem koncepcyjnym a modelem logicznym</w:t>
+        <w:t>W procesie tworzenia oprogramowania często pomija się model koncepcyjny, który jest stosowany podczas zbierania wymagań i opisu zależności w systemach. Zespoły programistyczne od razu przystępują do modelowania zagadnienia w sposób relacyjny. Entity Framework zakłada, że model koncepcyjny jest najbardziej zbliżony do rzeczywistych wymagań stawianych wobec systemów informatycznych. Z tego powodu został wprowadzony tzw. Entity Data Model (EDM), który jest specyfikacją mapowania pomiędzy modelem koncepcyjnym a modelem logicznym</w:t>
       </w:r>
     </w:p>
     <w:p>
@@ -3015,27 +2446,7 @@
           <w:szCs w:val="28"/>
         </w:rPr>
         <w:lastRenderedPageBreak/>
-        <w:t xml:space="preserve">Unit of </w:t>
-      </w:r>
-      <w:proofErr w:type="spellStart"/>
-      <w:r>
-        <w:rPr>
-          <w:b/>
-          <w:bCs/>
-          <w:sz w:val="28"/>
-          <w:szCs w:val="28"/>
-        </w:rPr>
-        <w:t>Work</w:t>
-      </w:r>
-      <w:proofErr w:type="spellEnd"/>
-      <w:r>
-        <w:rPr>
-          <w:b/>
-          <w:bCs/>
-          <w:sz w:val="28"/>
-          <w:szCs w:val="28"/>
-        </w:rPr>
-        <w:t xml:space="preserve"> (Jednostka pracy)</w:t>
+        <w:t>Unit of Work (Jednostka pracy)</w:t>
       </w:r>
     </w:p>
     <w:p>
@@ -3129,17 +2540,44 @@
           <w:sz w:val="28"/>
           <w:szCs w:val="28"/>
         </w:rPr>
-        <w:t xml:space="preserve"> można wykorzystać „</w:t>
-      </w:r>
-      <w:proofErr w:type="spellStart"/>
-      <w:r>
-        <w:rPr>
-          <w:sz w:val="28"/>
-          <w:szCs w:val="28"/>
-        </w:rPr>
-        <w:t>Caller</w:t>
-      </w:r>
-      <w:proofErr w:type="spellEnd"/>
+        <w:t xml:space="preserve"> można wykorzystać „Caller registration” lub „</w:t>
+      </w:r>
+      <w:r>
+        <w:rPr>
+          <w:sz w:val="28"/>
+          <w:szCs w:val="28"/>
+        </w:rPr>
+        <w:t>O</w:t>
+      </w:r>
+      <w:r>
+        <w:rPr>
+          <w:sz w:val="28"/>
+          <w:szCs w:val="28"/>
+        </w:rPr>
+        <w:t>bject registration”</w:t>
+      </w:r>
+    </w:p>
+    <w:p>
+      <w:pPr>
+        <w:rPr>
+          <w:sz w:val="28"/>
+          <w:szCs w:val="28"/>
+        </w:rPr>
+      </w:pPr>
+      <w:r>
+        <w:rPr>
+          <w:sz w:val="28"/>
+          <w:szCs w:val="28"/>
+        </w:rPr>
+        <w:t xml:space="preserve">Podczas wykorzystania </w:t>
+      </w:r>
+      <w:r>
+        <w:rPr>
+          <w:sz w:val="28"/>
+          <w:szCs w:val="28"/>
+        </w:rPr>
+        <w:t>„Caller registration”</w:t>
+      </w:r>
       <w:r>
         <w:rPr>
           <w:sz w:val="28"/>
@@ -3147,113 +2585,6 @@
         </w:rPr>
         <w:t xml:space="preserve"> </w:t>
       </w:r>
-      <w:proofErr w:type="spellStart"/>
-      <w:r>
-        <w:rPr>
-          <w:sz w:val="28"/>
-          <w:szCs w:val="28"/>
-        </w:rPr>
-        <w:t>registration</w:t>
-      </w:r>
-      <w:proofErr w:type="spellEnd"/>
-      <w:r>
-        <w:rPr>
-          <w:sz w:val="28"/>
-          <w:szCs w:val="28"/>
-        </w:rPr>
-        <w:t>” lub „</w:t>
-      </w:r>
-      <w:r>
-        <w:rPr>
-          <w:sz w:val="28"/>
-          <w:szCs w:val="28"/>
-        </w:rPr>
-        <w:t>O</w:t>
-      </w:r>
-      <w:r>
-        <w:rPr>
-          <w:sz w:val="28"/>
-          <w:szCs w:val="28"/>
-        </w:rPr>
-        <w:t xml:space="preserve">bject </w:t>
-      </w:r>
-      <w:proofErr w:type="spellStart"/>
-      <w:r>
-        <w:rPr>
-          <w:sz w:val="28"/>
-          <w:szCs w:val="28"/>
-        </w:rPr>
-        <w:t>registration</w:t>
-      </w:r>
-      <w:proofErr w:type="spellEnd"/>
-      <w:r>
-        <w:rPr>
-          <w:sz w:val="28"/>
-          <w:szCs w:val="28"/>
-        </w:rPr>
-        <w:t>”</w:t>
-      </w:r>
-    </w:p>
-    <w:p>
-      <w:pPr>
-        <w:rPr>
-          <w:sz w:val="28"/>
-          <w:szCs w:val="28"/>
-        </w:rPr>
-      </w:pPr>
-      <w:r>
-        <w:rPr>
-          <w:sz w:val="28"/>
-          <w:szCs w:val="28"/>
-        </w:rPr>
-        <w:t xml:space="preserve">Podczas wykorzystania </w:t>
-      </w:r>
-      <w:r>
-        <w:rPr>
-          <w:sz w:val="28"/>
-          <w:szCs w:val="28"/>
-        </w:rPr>
-        <w:t>„</w:t>
-      </w:r>
-      <w:proofErr w:type="spellStart"/>
-      <w:r>
-        <w:rPr>
-          <w:sz w:val="28"/>
-          <w:szCs w:val="28"/>
-        </w:rPr>
-        <w:t>Caller</w:t>
-      </w:r>
-      <w:proofErr w:type="spellEnd"/>
-      <w:r>
-        <w:rPr>
-          <w:sz w:val="28"/>
-          <w:szCs w:val="28"/>
-        </w:rPr>
-        <w:t xml:space="preserve"> </w:t>
-      </w:r>
-      <w:proofErr w:type="spellStart"/>
-      <w:r>
-        <w:rPr>
-          <w:sz w:val="28"/>
-          <w:szCs w:val="28"/>
-        </w:rPr>
-        <w:t>registration</w:t>
-      </w:r>
-      <w:proofErr w:type="spellEnd"/>
-      <w:r>
-        <w:rPr>
-          <w:sz w:val="28"/>
-          <w:szCs w:val="28"/>
-        </w:rPr>
-        <w:t>”</w:t>
-      </w:r>
-      <w:r>
-        <w:rPr>
-          <w:sz w:val="28"/>
-          <w:szCs w:val="28"/>
-        </w:rPr>
-        <w:t xml:space="preserve"> </w:t>
-      </w:r>
       <w:r>
         <w:rPr>
           <w:sz w:val="28"/>
@@ -3274,23 +2605,7 @@
           <w:sz w:val="28"/>
           <w:szCs w:val="28"/>
         </w:rPr>
-        <w:t xml:space="preserve">Podczas wykorzystania „Object </w:t>
-      </w:r>
-      <w:proofErr w:type="spellStart"/>
-      <w:r>
-        <w:rPr>
-          <w:sz w:val="28"/>
-          <w:szCs w:val="28"/>
-        </w:rPr>
-        <w:t>registration</w:t>
-      </w:r>
-      <w:proofErr w:type="spellEnd"/>
-      <w:r>
-        <w:rPr>
-          <w:sz w:val="28"/>
-          <w:szCs w:val="28"/>
-        </w:rPr>
-        <w:t>”</w:t>
+        <w:t>Podczas wykorzystania „Object registration”</w:t>
       </w:r>
       <w:r>
         <w:rPr>
@@ -3312,23 +2627,7 @@
           <w:sz w:val="28"/>
           <w:szCs w:val="28"/>
         </w:rPr>
-        <w:t xml:space="preserve">Wzorzec ten jest przydatny podczas dokonywania licznych zmian w bazie danych w krótkim czasie. Unit of </w:t>
-      </w:r>
-      <w:proofErr w:type="spellStart"/>
-      <w:r>
-        <w:rPr>
-          <w:sz w:val="28"/>
-          <w:szCs w:val="28"/>
-        </w:rPr>
-        <w:t>Work</w:t>
-      </w:r>
-      <w:proofErr w:type="spellEnd"/>
-      <w:r>
-        <w:rPr>
-          <w:sz w:val="28"/>
-          <w:szCs w:val="28"/>
-        </w:rPr>
-        <w:t xml:space="preserve"> pomaga zapewnić tym zmianom odpowiednią kolejność aktualizacji, przy czym śledzi je wszystkie i dba o zachowanie więzów integralności i o spójność danych.</w:t>
+        <w:t>Wzorzec ten jest przydatny podczas dokonywania licznych zmian w bazie danych w krótkim czasie. Unit of Work pomaga zapewnić tym zmianom odpowiednią kolejność aktualizacji, przy czym śledzi je wszystkie i dba o zachowanie więzów integralności i o spójność danych.</w:t>
       </w:r>
       <w:r>
         <w:rPr>
@@ -3645,83 +2944,14 @@
           <w:szCs w:val="28"/>
         </w:rPr>
       </w:pPr>
-      <w:proofErr w:type="spellStart"/>
-      <w:r>
-        <w:rPr>
-          <w:b/>
-          <w:bCs/>
-          <w:sz w:val="28"/>
-          <w:szCs w:val="28"/>
-        </w:rPr>
-        <w:t>Foreign</w:t>
-      </w:r>
-      <w:proofErr w:type="spellEnd"/>
-      <w:r>
-        <w:rPr>
-          <w:b/>
-          <w:bCs/>
-          <w:sz w:val="28"/>
-          <w:szCs w:val="28"/>
-        </w:rPr>
-        <w:t xml:space="preserve"> </w:t>
-      </w:r>
-      <w:proofErr w:type="spellStart"/>
-      <w:r>
-        <w:rPr>
-          <w:b/>
-          <w:bCs/>
-          <w:sz w:val="28"/>
-          <w:szCs w:val="28"/>
-        </w:rPr>
-        <w:t>Key</w:t>
-      </w:r>
-      <w:proofErr w:type="spellEnd"/>
-      <w:r>
-        <w:rPr>
-          <w:b/>
-          <w:bCs/>
-          <w:sz w:val="28"/>
-          <w:szCs w:val="28"/>
-        </w:rPr>
-        <w:t xml:space="preserve"> </w:t>
-      </w:r>
-      <w:proofErr w:type="spellStart"/>
-      <w:r>
-        <w:rPr>
-          <w:b/>
-          <w:bCs/>
-          <w:sz w:val="28"/>
-          <w:szCs w:val="28"/>
-        </w:rPr>
-        <w:t>Mapping</w:t>
-      </w:r>
-      <w:proofErr w:type="spellEnd"/>
-      <w:r>
-        <w:rPr>
-          <w:b/>
-          <w:bCs/>
-          <w:sz w:val="28"/>
-          <w:szCs w:val="28"/>
-        </w:rPr>
-        <w:t xml:space="preserve"> (</w:t>
-      </w:r>
-      <w:r>
-        <w:rPr>
-          <w:b/>
-          <w:bCs/>
-          <w:sz w:val="28"/>
-          <w:szCs w:val="28"/>
-        </w:rPr>
-        <w:t>Odwzorowanie do klucza obcego</w:t>
-      </w:r>
-      <w:r>
-        <w:rPr>
-          <w:b/>
-          <w:bCs/>
-          <w:sz w:val="28"/>
-          <w:szCs w:val="28"/>
-        </w:rPr>
-        <w:t>)</w:t>
+      <w:r>
+        <w:rPr>
+          <w:b/>
+          <w:bCs/>
+          <w:sz w:val="28"/>
+          <w:szCs w:val="28"/>
+        </w:rPr>
+        <w:t>Foreign Key Mapping (Odwzorowanie do klucza obcego)</w:t>
       </w:r>
     </w:p>
     <w:p>
@@ -3788,6 +3018,7 @@
       </w:pPr>
       <w:r>
         <w:rPr>
+          <w:noProof/>
           <w:sz w:val="28"/>
           <w:szCs w:val="28"/>
         </w:rPr>
@@ -3840,6 +3071,7 @@
       </w:pPr>
       <w:r>
         <w:rPr>
+          <w:noProof/>
           <w:sz w:val="28"/>
           <w:szCs w:val="28"/>
         </w:rPr>
@@ -4054,6 +3286,7 @@
       </w:pPr>
       <w:r>
         <w:rPr>
+          <w:noProof/>
           <w:sz w:val="28"/>
           <w:szCs w:val="28"/>
         </w:rPr>
@@ -4105,6 +3338,7 @@
       </w:pPr>
       <w:r>
         <w:rPr>
+          <w:noProof/>
           <w:sz w:val="28"/>
           <w:szCs w:val="28"/>
         </w:rPr>
@@ -4147,15 +3381,349 @@
     </w:p>
     <w:p>
       <w:pPr>
-        <w:ind w:left="1080"/>
-        <w:rPr>
+        <w:pStyle w:val="Akapitzlist"/>
+        <w:numPr>
+          <w:ilvl w:val="0"/>
+          <w:numId w:val="5"/>
+        </w:numPr>
+        <w:rPr>
+          <w:b/>
+          <w:bCs/>
           <w:sz w:val="36"/>
           <w:szCs w:val="36"/>
         </w:rPr>
       </w:pPr>
+      <w:r>
+        <w:rPr>
+          <w:b/>
+          <w:bCs/>
+          <w:sz w:val="36"/>
+          <w:szCs w:val="36"/>
+        </w:rPr>
+        <w:t>Assosiation Table Mapping</w:t>
+      </w:r>
+      <w:r>
+        <w:rPr>
+          <w:b/>
+          <w:bCs/>
+          <w:sz w:val="36"/>
+          <w:szCs w:val="36"/>
+        </w:rPr>
+        <w:t xml:space="preserve"> (odwzorowanie do tabeli asocjacji)</w:t>
+      </w:r>
+    </w:p>
+    <w:p>
+      <w:pPr>
+        <w:pStyle w:val="Akapitzlist"/>
+        <w:ind w:left="644"/>
+        <w:rPr>
+          <w:sz w:val="28"/>
+          <w:szCs w:val="28"/>
+        </w:rPr>
+      </w:pPr>
+      <w:r>
+        <w:rPr>
+          <w:sz w:val="28"/>
+          <w:szCs w:val="28"/>
+        </w:rPr>
+        <w:t>Wzorzec ten sprawdza się w przypadku zastosowanie relacji wiele do wielu.</w:t>
+      </w:r>
+      <w:r>
+        <w:rPr>
+          <w:sz w:val="28"/>
+          <w:szCs w:val="28"/>
+        </w:rPr>
+        <w:t xml:space="preserve"> </w:t>
+      </w:r>
+      <w:r>
+        <w:rPr>
+          <w:sz w:val="28"/>
+          <w:szCs w:val="28"/>
+        </w:rPr>
+        <w:t>Posługując się nim, tworzymy nową tabelę zawierającą zarejestrowane relacje.</w:t>
+      </w:r>
+      <w:r>
+        <w:rPr>
+          <w:sz w:val="28"/>
+          <w:szCs w:val="28"/>
+        </w:rPr>
+        <w:t xml:space="preserve"> Tabela ta zawiera wyłącznie identyfikatory kluczy obcych dla dwóch, połączonych tabel. Primary Key tabeli jest kluczem złożonym z dwóch wierszy – dwóch kluczy skojarzonych ze sobą tabel.</w:t>
+      </w:r>
+      <w:r>
+        <w:rPr>
+          <w:sz w:val="28"/>
+          <w:szCs w:val="28"/>
+        </w:rPr>
+        <w:t xml:space="preserve"> </w:t>
+      </w:r>
+      <w:r>
+        <w:rPr>
+          <w:sz w:val="28"/>
+          <w:szCs w:val="28"/>
+        </w:rPr>
+        <w:br/>
+        <w:t>Dlatego – w celu załadowania danych z tabeli zawierającej takie relację wymagane jest użycie dwóch zapytań.</w:t>
+      </w:r>
+      <w:r>
+        <w:rPr>
+          <w:sz w:val="28"/>
+          <w:szCs w:val="28"/>
+        </w:rPr>
+        <w:br/>
+        <w:t>Wzorzec ten nie jest polecany dla asocjacji innych niż wiele do wielu, ponieważ jest on kosztowny.</w:t>
+      </w:r>
+    </w:p>
+    <w:p>
+      <w:pPr>
+        <w:pStyle w:val="Akapitzlist"/>
+        <w:ind w:left="644"/>
+        <w:rPr>
+          <w:sz w:val="28"/>
+          <w:szCs w:val="28"/>
+        </w:rPr>
+      </w:pPr>
+    </w:p>
+    <w:p>
+      <w:pPr>
+        <w:pStyle w:val="Akapitzlist"/>
+        <w:ind w:left="644"/>
+        <w:rPr>
+          <w:sz w:val="28"/>
+          <w:szCs w:val="28"/>
+        </w:rPr>
+      </w:pPr>
+      <w:r>
+        <w:rPr>
+          <w:sz w:val="28"/>
+          <w:szCs w:val="28"/>
+        </w:rPr>
+        <w:drawing>
+          <wp:inline distT="0" distB="0" distL="0" distR="0" wp14:anchorId="24B443DC" wp14:editId="09F82EAF">
+            <wp:extent cx="5143500" cy="2090773"/>
+            <wp:effectExtent l="0" t="0" r="0" b="5080"/>
+            <wp:docPr id="19" name="Obraz 19"/>
+            <wp:cNvGraphicFramePr>
+              <a:graphicFrameLocks xmlns:a="http://schemas.openxmlformats.org/drawingml/2006/main" noChangeAspect="1"/>
+            </wp:cNvGraphicFramePr>
+            <a:graphic xmlns:a="http://schemas.openxmlformats.org/drawingml/2006/main">
+              <a:graphicData uri="http://schemas.openxmlformats.org/drawingml/2006/picture">
+                <pic:pic xmlns:pic="http://schemas.openxmlformats.org/drawingml/2006/picture">
+                  <pic:nvPicPr>
+                    <pic:cNvPr id="1" name=""/>
+                    <pic:cNvPicPr/>
+                  </pic:nvPicPr>
+                  <pic:blipFill>
+                    <a:blip r:embed="rId24"/>
+                    <a:stretch>
+                      <a:fillRect/>
+                    </a:stretch>
+                  </pic:blipFill>
+                  <pic:spPr>
+                    <a:xfrm>
+                      <a:off x="0" y="0"/>
+                      <a:ext cx="5147715" cy="2092486"/>
+                    </a:xfrm>
+                    <a:prstGeom prst="rect">
+                      <a:avLst/>
+                    </a:prstGeom>
+                  </pic:spPr>
+                </pic:pic>
+              </a:graphicData>
+            </a:graphic>
+          </wp:inline>
+        </w:drawing>
+      </w:r>
+      <w:r>
+        <w:rPr>
+          <w:rStyle w:val="Odwoanieprzypisudolnego"/>
+          <w:sz w:val="28"/>
+          <w:szCs w:val="28"/>
+        </w:rPr>
+        <w:footnoteReference w:id="4"/>
+      </w:r>
+    </w:p>
+    <w:p>
+      <w:pPr>
+        <w:pStyle w:val="Akapitzlist"/>
+        <w:ind w:left="644"/>
+        <w:rPr>
+          <w:sz w:val="28"/>
+          <w:szCs w:val="28"/>
+        </w:rPr>
+      </w:pPr>
+    </w:p>
+    <w:p>
+      <w:pPr>
+        <w:pStyle w:val="Akapitzlist"/>
+        <w:ind w:left="644"/>
+        <w:rPr>
+          <w:sz w:val="28"/>
+          <w:szCs w:val="28"/>
+        </w:rPr>
+      </w:pPr>
+      <w:r>
+        <w:rPr>
+          <w:noProof/>
+          <w:sz w:val="28"/>
+          <w:szCs w:val="28"/>
+        </w:rPr>
+        <w:lastRenderedPageBreak/>
+        <w:drawing>
+          <wp:anchor distT="0" distB="0" distL="114300" distR="114300" simplePos="0" relativeHeight="251658240" behindDoc="0" locked="0" layoutInCell="1" allowOverlap="1" wp14:anchorId="233F8E05" wp14:editId="0F7389B4">
+            <wp:simplePos x="0" y="0"/>
+            <wp:positionH relativeFrom="margin">
+              <wp:posOffset>-305435</wp:posOffset>
+            </wp:positionH>
+            <wp:positionV relativeFrom="paragraph">
+              <wp:posOffset>865505</wp:posOffset>
+            </wp:positionV>
+            <wp:extent cx="6431280" cy="2001520"/>
+            <wp:effectExtent l="0" t="0" r="7620" b="0"/>
+            <wp:wrapSquare wrapText="bothSides"/>
+            <wp:docPr id="17" name="Obraz 17"/>
+            <wp:cNvGraphicFramePr>
+              <a:graphicFrameLocks xmlns:a="http://schemas.openxmlformats.org/drawingml/2006/main" noChangeAspect="1"/>
+            </wp:cNvGraphicFramePr>
+            <a:graphic xmlns:a="http://schemas.openxmlformats.org/drawingml/2006/main">
+              <a:graphicData uri="http://schemas.openxmlformats.org/drawingml/2006/picture">
+                <pic:pic xmlns:pic="http://schemas.openxmlformats.org/drawingml/2006/picture">
+                  <pic:nvPicPr>
+                    <pic:cNvPr id="0" name="Picture 1"/>
+                    <pic:cNvPicPr>
+                      <a:picLocks noChangeAspect="1" noChangeArrowheads="1"/>
+                    </pic:cNvPicPr>
+                  </pic:nvPicPr>
+                  <pic:blipFill>
+                    <a:blip r:embed="rId25">
+                      <a:extLst>
+                        <a:ext uri="{28A0092B-C50C-407E-A947-70E740481C1C}">
+                          <a14:useLocalDpi xmlns:a14="http://schemas.microsoft.com/office/drawing/2010/main" val="0"/>
+                        </a:ext>
+                      </a:extLst>
+                    </a:blip>
+                    <a:srcRect/>
+                    <a:stretch>
+                      <a:fillRect/>
+                    </a:stretch>
+                  </pic:blipFill>
+                  <pic:spPr bwMode="auto">
+                    <a:xfrm>
+                      <a:off x="0" y="0"/>
+                      <a:ext cx="6431280" cy="2001520"/>
+                    </a:xfrm>
+                    <a:prstGeom prst="rect">
+                      <a:avLst/>
+                    </a:prstGeom>
+                    <a:noFill/>
+                    <a:ln>
+                      <a:noFill/>
+                    </a:ln>
+                  </pic:spPr>
+                </pic:pic>
+              </a:graphicData>
+            </a:graphic>
+            <wp14:sizeRelH relativeFrom="page">
+              <wp14:pctWidth>0</wp14:pctWidth>
+            </wp14:sizeRelH>
+            <wp14:sizeRelV relativeFrom="page">
+              <wp14:pctHeight>0</wp14:pctHeight>
+            </wp14:sizeRelV>
+          </wp:anchor>
+        </w:drawing>
+      </w:r>
+      <w:r>
+        <w:rPr>
+          <w:sz w:val="28"/>
+          <w:szCs w:val="28"/>
+        </w:rPr>
+        <w:t>W poniższym przykładzie wykorzystałem 2 klasy zawierające relacje wiele do wielu. Dzięki</w:t>
+      </w:r>
+      <w:r>
+        <w:rPr>
+          <w:sz w:val="28"/>
+          <w:szCs w:val="28"/>
+        </w:rPr>
+        <w:t xml:space="preserve"> właściwościom technologii Hibernate, przy odpowiednim mapowaniu tabele asocjacji tworzą się w tym przypadku automatycznie.</w:t>
+      </w:r>
+    </w:p>
+    <w:p>
+      <w:pPr>
+        <w:pStyle w:val="Akapitzlist"/>
+        <w:ind w:left="644"/>
+        <w:rPr>
+          <w:sz w:val="28"/>
+          <w:szCs w:val="28"/>
+        </w:rPr>
+      </w:pPr>
+    </w:p>
+    <w:p>
+      <w:pPr>
+        <w:pStyle w:val="Akapitzlist"/>
+        <w:ind w:left="644"/>
+        <w:rPr>
+          <w:sz w:val="28"/>
+          <w:szCs w:val="28"/>
+        </w:rPr>
+      </w:pPr>
+      <w:r>
+        <w:rPr>
+          <w:sz w:val="28"/>
+          <w:szCs w:val="28"/>
+        </w:rPr>
+        <w:drawing>
+          <wp:inline distT="0" distB="0" distL="0" distR="0" wp14:anchorId="6CE69183" wp14:editId="5980A3EC">
+            <wp:extent cx="4243880" cy="1348740"/>
+            <wp:effectExtent l="0" t="0" r="4445" b="3810"/>
+            <wp:docPr id="18" name="Obraz 18"/>
+            <wp:cNvGraphicFramePr>
+              <a:graphicFrameLocks xmlns:a="http://schemas.openxmlformats.org/drawingml/2006/main" noChangeAspect="1"/>
+            </wp:cNvGraphicFramePr>
+            <a:graphic xmlns:a="http://schemas.openxmlformats.org/drawingml/2006/main">
+              <a:graphicData uri="http://schemas.openxmlformats.org/drawingml/2006/picture">
+                <pic:pic xmlns:pic="http://schemas.openxmlformats.org/drawingml/2006/picture">
+                  <pic:nvPicPr>
+                    <pic:cNvPr id="1" name=""/>
+                    <pic:cNvPicPr/>
+                  </pic:nvPicPr>
+                  <pic:blipFill>
+                    <a:blip r:embed="rId26"/>
+                    <a:stretch>
+                      <a:fillRect/>
+                    </a:stretch>
+                  </pic:blipFill>
+                  <pic:spPr>
+                    <a:xfrm>
+                      <a:off x="0" y="0"/>
+                      <a:ext cx="4248121" cy="1350088"/>
+                    </a:xfrm>
+                    <a:prstGeom prst="rect">
+                      <a:avLst/>
+                    </a:prstGeom>
+                  </pic:spPr>
+                </pic:pic>
+              </a:graphicData>
+            </a:graphic>
+          </wp:inline>
+        </w:drawing>
+      </w:r>
+    </w:p>
+    <w:p>
+      <w:pPr>
+        <w:pStyle w:val="Akapitzlist"/>
+        <w:numPr>
+          <w:ilvl w:val="0"/>
+          <w:numId w:val="5"/>
+        </w:numPr>
+        <w:rPr>
+          <w:b/>
+          <w:bCs/>
+          <w:sz w:val="36"/>
+          <w:szCs w:val="36"/>
+        </w:rPr>
+      </w:pPr>
     </w:p>
     <w:sectPr>
-      <w:footerReference w:type="default" r:id="rId24"/>
+      <w:footerReference w:type="default" r:id="rId27"/>
       <w:pgSz w:w="11906" w:h="16838"/>
       <w:pgMar w:top="1417" w:right="1417" w:bottom="1417" w:left="1417" w:header="708" w:footer="708" w:gutter="0"/>
       <w:cols w:space="708"/>
@@ -4321,6 +3889,28 @@
       </w:r>
       <w:r>
         <w:t xml:space="preserve"> Martin Fowler, Architektura systemów zarządzania przedsiębiorstwem. Wzorce projektowe. S.178</w:t>
+      </w:r>
+    </w:p>
+  </w:footnote>
+  <w:footnote w:id="4">
+    <w:p>
+      <w:pPr>
+        <w:pStyle w:val="Tekstprzypisudolnego"/>
+      </w:pPr>
+      <w:r>
+        <w:rPr>
+          <w:rStyle w:val="Odwoanieprzypisudolnego"/>
+        </w:rPr>
+        <w:footnoteRef/>
+      </w:r>
+      <w:r>
+        <w:t xml:space="preserve"> </w:t>
+      </w:r>
+      <w:r>
+        <w:t>Martin Fowler, Architektura systemów zarządzania przedsiębiorstwem. Wzorce projektowe. S.</w:t>
+      </w:r>
+      <w:r>
+        <w:t>226</w:t>
       </w:r>
     </w:p>
   </w:footnote>

</xml_diff>

<commit_message>
czesc praktyczna - dokumentacja
</commit_message>
<xml_diff>
--- a/Etap_1/Część teoretyczna.docx
+++ b/Etap_1/Część teoretyczna.docx
@@ -1317,14 +1317,7 @@
           <w:sz w:val="28"/>
           <w:szCs w:val="28"/>
         </w:rPr>
-        <w:t>Spring – platforma dedykowana do tworzenia aplikacji w języku Java.</w:t>
-      </w:r>
-      <w:r>
-        <w:rPr>
-          <w:sz w:val="28"/>
-          <w:szCs w:val="28"/>
-        </w:rPr>
-        <w:t xml:space="preserve"> Wykorzystuje </w:t>
+        <w:t xml:space="preserve">Spring – platforma dedykowana do tworzenia aplikacji w języku Java. Wykorzystuje </w:t>
       </w:r>
       <w:proofErr w:type="spellStart"/>
       <w:r>
@@ -1356,18 +1349,16 @@
           <w:sz w:val="28"/>
           <w:szCs w:val="28"/>
         </w:rPr>
-        <w:t xml:space="preserve"> </w:t>
-      </w:r>
-      <w:r>
-        <w:rPr>
-          <w:sz w:val="28"/>
-          <w:szCs w:val="28"/>
-        </w:rPr>
-        <w:t>i został stworzony jako konkurencja dla technologii Java EE.</w:t>
-      </w:r>
-    </w:p>
-    <w:p>
-      <w:pPr>
+        <w:t xml:space="preserve"> i został stworzony jako konkurencja dla technologii Java EE.</w:t>
+      </w:r>
+    </w:p>
+    <w:p>
+      <w:pPr>
+        <w:pStyle w:val="Akapitzlist"/>
+        <w:numPr>
+          <w:ilvl w:val="0"/>
+          <w:numId w:val="4"/>
+        </w:numPr>
         <w:rPr>
           <w:sz w:val="28"/>
           <w:szCs w:val="28"/>
@@ -1465,6 +1456,7 @@
     </w:p>
     <w:p>
       <w:pPr>
+        <w:ind w:firstLine="708"/>
         <w:rPr>
           <w:sz w:val="28"/>
           <w:szCs w:val="28"/>
@@ -1537,21 +1529,7 @@
           <w:sz w:val="28"/>
           <w:szCs w:val="28"/>
         </w:rPr>
-        <w:t xml:space="preserve"> jest bardzo popularnym rozwiązaniem ze względu na najbardziej rozbudowane API. Jednak przez nadmierne dodawanie funkcjonalności dokumentacja rozwiązań jest niepełna. Z tego powodu nauka tej technologii jest czasochłonna. Do poprawnej pracy wymagane jest utworzenie mapowań wskazujących odpowiednio, w jaki sposób obiekty mają być przechowywane w relacyjnej bazie danych. Dostępne są </w:t>
-      </w:r>
-      <w:r>
-        <w:rPr>
-          <w:sz w:val="28"/>
-          <w:szCs w:val="28"/>
-        </w:rPr>
-        <w:t>2</w:t>
-      </w:r>
-      <w:r>
-        <w:rPr>
-          <w:sz w:val="28"/>
-          <w:szCs w:val="28"/>
-        </w:rPr>
-        <w:t xml:space="preserve"> metody mapowania.</w:t>
+        <w:t xml:space="preserve"> jest bardzo popularnym rozwiązaniem ze względu na najbardziej rozbudowane API. Jednak przez nadmierne dodawanie funkcjonalności dokumentacja rozwiązań jest niepełna. Z tego powodu nauka tej technologii jest czasochłonna. Do poprawnej pracy wymagane jest utworzenie mapowań wskazujących odpowiednio, w jaki sposób obiekty mają być przechowywane w relacyjnej bazie danych.</w:t>
       </w:r>
     </w:p>
     <w:p>
@@ -1618,7 +1596,35 @@
           <w:sz w:val="28"/>
           <w:szCs w:val="28"/>
         </w:rPr>
-        <w:t xml:space="preserve">Plik .XML pozwalający na połączenie między aplikacją, a bazą danych przy wykorzystaniu </w:t>
+        <w:t xml:space="preserve">Plik </w:t>
+      </w:r>
+      <w:r>
+        <w:rPr>
+          <w:sz w:val="28"/>
+          <w:szCs w:val="28"/>
+        </w:rPr>
+        <w:t>persistence</w:t>
+      </w:r>
+      <w:r>
+        <w:rPr>
+          <w:sz w:val="28"/>
+          <w:szCs w:val="28"/>
+        </w:rPr>
+        <w:t>.</w:t>
+      </w:r>
+      <w:r>
+        <w:rPr>
+          <w:sz w:val="28"/>
+          <w:szCs w:val="28"/>
+        </w:rPr>
+        <w:t>xml</w:t>
+      </w:r>
+      <w:r>
+        <w:rPr>
+          <w:sz w:val="28"/>
+          <w:szCs w:val="28"/>
+        </w:rPr>
+        <w:t xml:space="preserve"> pozwalający na połączenie między aplikacją, a bazą danych przy wykorzystaniu </w:t>
       </w:r>
       <w:proofErr w:type="spellStart"/>
       <w:r>
@@ -1635,6 +1641,45 @@
           <w:szCs w:val="28"/>
         </w:rPr>
         <w:t>.</w:t>
+      </w:r>
+      <w:r>
+        <w:rPr>
+          <w:sz w:val="28"/>
+          <w:szCs w:val="28"/>
+        </w:rPr>
+        <w:t xml:space="preserve"> W tym miejscu trzeba ustalić nazwę i lokalizację bazy danych, login, hasło użytkownika, typ operacji(</w:t>
+      </w:r>
+      <w:proofErr w:type="spellStart"/>
+      <w:r>
+        <w:rPr>
+          <w:sz w:val="28"/>
+          <w:szCs w:val="28"/>
+        </w:rPr>
+        <w:t>create</w:t>
+      </w:r>
+      <w:proofErr w:type="spellEnd"/>
+      <w:r>
+        <w:rPr>
+          <w:sz w:val="28"/>
+          <w:szCs w:val="28"/>
+        </w:rPr>
+        <w:t xml:space="preserve">, </w:t>
+      </w:r>
+      <w:proofErr w:type="spellStart"/>
+      <w:r>
+        <w:rPr>
+          <w:sz w:val="28"/>
+          <w:szCs w:val="28"/>
+        </w:rPr>
+        <w:t>validate</w:t>
+      </w:r>
+      <w:proofErr w:type="spellEnd"/>
+      <w:r>
+        <w:rPr>
+          <w:sz w:val="28"/>
+          <w:szCs w:val="28"/>
+        </w:rPr>
+        <w:t>, update itp.)</w:t>
       </w:r>
     </w:p>
     <w:p>
@@ -1824,136 +1869,6 @@
     </w:p>
     <w:p>
       <w:pPr>
-        <w:ind w:left="1080"/>
-        <w:rPr>
-          <w:sz w:val="28"/>
-          <w:szCs w:val="28"/>
-        </w:rPr>
-      </w:pPr>
-    </w:p>
-    <w:p>
-      <w:pPr>
-        <w:ind w:left="1080"/>
-        <w:rPr>
-          <w:sz w:val="28"/>
-          <w:szCs w:val="28"/>
-        </w:rPr>
-      </w:pPr>
-      <w:r>
-        <w:rPr>
-          <w:b/>
-          <w:bCs/>
-          <w:sz w:val="28"/>
-          <w:szCs w:val="28"/>
-        </w:rPr>
-        <w:lastRenderedPageBreak/>
-        <w:t>EJB</w:t>
-      </w:r>
-      <w:r>
-        <w:rPr>
-          <w:b/>
-          <w:bCs/>
-          <w:sz w:val="28"/>
-          <w:szCs w:val="28"/>
-        </w:rPr>
-        <w:t xml:space="preserve"> – </w:t>
-      </w:r>
-      <w:r>
-        <w:rPr>
-          <w:sz w:val="28"/>
-          <w:szCs w:val="28"/>
-        </w:rPr>
-        <w:t xml:space="preserve">Jest to para interfejs + klasa. Interfejs tworzy </w:t>
-      </w:r>
-      <w:proofErr w:type="spellStart"/>
-      <w:r>
-        <w:rPr>
-          <w:sz w:val="28"/>
-          <w:szCs w:val="28"/>
-        </w:rPr>
-        <w:t>proxy</w:t>
-      </w:r>
-      <w:proofErr w:type="spellEnd"/>
-      <w:r>
-        <w:rPr>
-          <w:sz w:val="28"/>
-          <w:szCs w:val="28"/>
-        </w:rPr>
-        <w:t xml:space="preserve"> (serwer pośredniczący), do którego odwołujemy się przez interfejs.</w:t>
-      </w:r>
-    </w:p>
-    <w:p>
-      <w:pPr>
-        <w:ind w:left="1080"/>
-        <w:rPr>
-          <w:sz w:val="28"/>
-          <w:szCs w:val="28"/>
-        </w:rPr>
-      </w:pPr>
-      <w:r>
-        <w:rPr>
-          <w:b/>
-          <w:bCs/>
-          <w:sz w:val="28"/>
-          <w:szCs w:val="28"/>
-        </w:rPr>
-        <w:t>JPA –</w:t>
-      </w:r>
-      <w:r>
-        <w:rPr>
-          <w:sz w:val="28"/>
-          <w:szCs w:val="28"/>
-        </w:rPr>
-        <w:t xml:space="preserve"> Temu standardowi podlegają obiekty – encje. Są to obiekty z pewnymi ograniczeniami. </w:t>
-      </w:r>
-    </w:p>
-    <w:p>
-      <w:pPr>
-        <w:ind w:left="708"/>
-        <w:rPr>
-          <w:sz w:val="28"/>
-          <w:szCs w:val="28"/>
-        </w:rPr>
-      </w:pPr>
-    </w:p>
-    <w:p>
-      <w:pPr>
-        <w:ind w:left="708"/>
-        <w:rPr>
-          <w:sz w:val="28"/>
-          <w:szCs w:val="28"/>
-        </w:rPr>
-      </w:pPr>
-    </w:p>
-    <w:p>
-      <w:pPr>
-        <w:ind w:left="708"/>
-        <w:rPr>
-          <w:sz w:val="28"/>
-          <w:szCs w:val="28"/>
-        </w:rPr>
-      </w:pPr>
-    </w:p>
-    <w:p>
-      <w:pPr>
-        <w:ind w:left="708"/>
-        <w:rPr>
-          <w:sz w:val="28"/>
-          <w:szCs w:val="28"/>
-        </w:rPr>
-      </w:pPr>
-    </w:p>
-    <w:p>
-      <w:pPr>
-        <w:ind w:left="708"/>
-        <w:rPr>
-          <w:sz w:val="28"/>
-          <w:szCs w:val="28"/>
-        </w:rPr>
-      </w:pPr>
-    </w:p>
-    <w:p>
-      <w:pPr>
         <w:pStyle w:val="Akapitzlist"/>
         <w:numPr>
           <w:ilvl w:val="0"/>
@@ -1973,6 +1888,7 @@
           <w:sz w:val="32"/>
           <w:szCs w:val="32"/>
         </w:rPr>
+        <w:lastRenderedPageBreak/>
         <w:t>Wzorce</w:t>
       </w:r>
       <w:r>
@@ -2279,16 +2195,177 @@
     <w:p>
       <w:pPr>
         <w:pStyle w:val="Akapitzlist"/>
-        <w:rPr>
-          <w:sz w:val="28"/>
-          <w:szCs w:val="28"/>
-        </w:rPr>
-      </w:pPr>
-      <w:r>
-        <w:rPr>
-          <w:sz w:val="28"/>
-          <w:szCs w:val="28"/>
-        </w:rPr>
+        <w:jc w:val="center"/>
+        <w:rPr>
+          <w:sz w:val="28"/>
+          <w:szCs w:val="28"/>
+        </w:rPr>
+      </w:pPr>
+    </w:p>
+    <w:p>
+      <w:pPr>
+        <w:pStyle w:val="Akapitzlist"/>
+        <w:jc w:val="center"/>
+        <w:rPr>
+          <w:sz w:val="28"/>
+          <w:szCs w:val="28"/>
+        </w:rPr>
+      </w:pPr>
+    </w:p>
+    <w:p>
+      <w:pPr>
+        <w:pStyle w:val="Akapitzlist"/>
+        <w:jc w:val="center"/>
+        <w:rPr>
+          <w:sz w:val="28"/>
+          <w:szCs w:val="28"/>
+        </w:rPr>
+      </w:pPr>
+    </w:p>
+    <w:p>
+      <w:pPr>
+        <w:pStyle w:val="Akapitzlist"/>
+        <w:jc w:val="center"/>
+        <w:rPr>
+          <w:sz w:val="28"/>
+          <w:szCs w:val="28"/>
+        </w:rPr>
+      </w:pPr>
+    </w:p>
+    <w:p>
+      <w:pPr>
+        <w:pStyle w:val="Akapitzlist"/>
+        <w:jc w:val="center"/>
+        <w:rPr>
+          <w:sz w:val="28"/>
+          <w:szCs w:val="28"/>
+        </w:rPr>
+      </w:pPr>
+    </w:p>
+    <w:p>
+      <w:pPr>
+        <w:pStyle w:val="Akapitzlist"/>
+        <w:jc w:val="center"/>
+        <w:rPr>
+          <w:sz w:val="28"/>
+          <w:szCs w:val="28"/>
+        </w:rPr>
+      </w:pPr>
+    </w:p>
+    <w:p>
+      <w:pPr>
+        <w:pStyle w:val="Akapitzlist"/>
+        <w:jc w:val="center"/>
+        <w:rPr>
+          <w:sz w:val="28"/>
+          <w:szCs w:val="28"/>
+        </w:rPr>
+      </w:pPr>
+    </w:p>
+    <w:p>
+      <w:pPr>
+        <w:pStyle w:val="Akapitzlist"/>
+        <w:jc w:val="center"/>
+        <w:rPr>
+          <w:sz w:val="28"/>
+          <w:szCs w:val="28"/>
+        </w:rPr>
+      </w:pPr>
+    </w:p>
+    <w:p>
+      <w:pPr>
+        <w:pStyle w:val="Akapitzlist"/>
+        <w:jc w:val="center"/>
+        <w:rPr>
+          <w:sz w:val="28"/>
+          <w:szCs w:val="28"/>
+        </w:rPr>
+      </w:pPr>
+    </w:p>
+    <w:p>
+      <w:pPr>
+        <w:pStyle w:val="Akapitzlist"/>
+        <w:jc w:val="center"/>
+        <w:rPr>
+          <w:sz w:val="28"/>
+          <w:szCs w:val="28"/>
+        </w:rPr>
+      </w:pPr>
+    </w:p>
+    <w:p>
+      <w:pPr>
+        <w:pStyle w:val="Akapitzlist"/>
+        <w:jc w:val="center"/>
+        <w:rPr>
+          <w:sz w:val="28"/>
+          <w:szCs w:val="28"/>
+        </w:rPr>
+      </w:pPr>
+    </w:p>
+    <w:p>
+      <w:pPr>
+        <w:pStyle w:val="Akapitzlist"/>
+        <w:jc w:val="center"/>
+        <w:rPr>
+          <w:sz w:val="28"/>
+          <w:szCs w:val="28"/>
+        </w:rPr>
+      </w:pPr>
+    </w:p>
+    <w:p>
+      <w:pPr>
+        <w:pStyle w:val="Akapitzlist"/>
+        <w:jc w:val="center"/>
+        <w:rPr>
+          <w:sz w:val="28"/>
+          <w:szCs w:val="28"/>
+        </w:rPr>
+      </w:pPr>
+    </w:p>
+    <w:p>
+      <w:pPr>
+        <w:pStyle w:val="Akapitzlist"/>
+        <w:jc w:val="center"/>
+        <w:rPr>
+          <w:sz w:val="28"/>
+          <w:szCs w:val="28"/>
+        </w:rPr>
+      </w:pPr>
+    </w:p>
+    <w:p>
+      <w:pPr>
+        <w:pStyle w:val="Akapitzlist"/>
+        <w:jc w:val="center"/>
+        <w:rPr>
+          <w:sz w:val="28"/>
+          <w:szCs w:val="28"/>
+        </w:rPr>
+      </w:pPr>
+    </w:p>
+    <w:p>
+      <w:pPr>
+        <w:pStyle w:val="Akapitzlist"/>
+        <w:jc w:val="center"/>
+        <w:rPr>
+          <w:sz w:val="28"/>
+          <w:szCs w:val="28"/>
+        </w:rPr>
+      </w:pPr>
+    </w:p>
+    <w:p>
+      <w:pPr>
+        <w:pStyle w:val="Akapitzlist"/>
+        <w:rPr>
+          <w:sz w:val="28"/>
+          <w:szCs w:val="28"/>
+        </w:rPr>
+      </w:pPr>
+      <w:r>
+        <w:rPr>
+          <w:sz w:val="28"/>
+          <w:szCs w:val="28"/>
+        </w:rPr>
+        <w:lastRenderedPageBreak/>
         <w:t>Obiekty w bazie danych:</w:t>
       </w:r>
     </w:p>
@@ -2307,7 +2384,6 @@
           <w:sz w:val="28"/>
           <w:szCs w:val="28"/>
         </w:rPr>
-        <w:lastRenderedPageBreak/>
         <w:drawing>
           <wp:inline distT="0" distB="0" distL="0" distR="0" wp14:anchorId="012C5E65" wp14:editId="143AF0B1">
             <wp:extent cx="4221751" cy="3154680"/>
@@ -2579,11 +2655,48 @@
           <w:szCs w:val="28"/>
         </w:rPr>
       </w:pPr>
-      <w:r>
-        <w:rPr>
-          <w:sz w:val="28"/>
-          <w:szCs w:val="28"/>
-        </w:rPr>
+    </w:p>
+    <w:p>
+      <w:pPr>
+        <w:pStyle w:val="Akapitzlist"/>
+        <w:rPr>
+          <w:sz w:val="28"/>
+          <w:szCs w:val="28"/>
+        </w:rPr>
+      </w:pPr>
+    </w:p>
+    <w:p>
+      <w:pPr>
+        <w:pStyle w:val="Akapitzlist"/>
+        <w:rPr>
+          <w:sz w:val="28"/>
+          <w:szCs w:val="28"/>
+        </w:rPr>
+      </w:pPr>
+    </w:p>
+    <w:p>
+      <w:pPr>
+        <w:pStyle w:val="Akapitzlist"/>
+        <w:rPr>
+          <w:sz w:val="28"/>
+          <w:szCs w:val="28"/>
+        </w:rPr>
+      </w:pPr>
+    </w:p>
+    <w:p>
+      <w:pPr>
+        <w:pStyle w:val="Akapitzlist"/>
+        <w:rPr>
+          <w:sz w:val="28"/>
+          <w:szCs w:val="28"/>
+        </w:rPr>
+      </w:pPr>
+      <w:r>
+        <w:rPr>
+          <w:sz w:val="28"/>
+          <w:szCs w:val="28"/>
+        </w:rPr>
+        <w:lastRenderedPageBreak/>
         <w:t xml:space="preserve">Zasady wzorca </w:t>
       </w:r>
       <w:proofErr w:type="spellStart"/>
@@ -2665,7 +2778,6 @@
           <w:sz w:val="28"/>
           <w:szCs w:val="28"/>
         </w:rPr>
-        <w:lastRenderedPageBreak/>
         <w:t>Ciągła integracja</w:t>
       </w:r>
     </w:p>
@@ -2823,7 +2935,35 @@
           <w:sz w:val="28"/>
           <w:szCs w:val="28"/>
         </w:rPr>
-        <w:t xml:space="preserve">Jest to implementacji wzorcu </w:t>
+        <w:t>Jest to implementacj</w:t>
+      </w:r>
+      <w:r>
+        <w:rPr>
+          <w:sz w:val="28"/>
+          <w:szCs w:val="28"/>
+        </w:rPr>
+        <w:t>a</w:t>
+      </w:r>
+      <w:r>
+        <w:rPr>
+          <w:sz w:val="28"/>
+          <w:szCs w:val="28"/>
+        </w:rPr>
+        <w:t xml:space="preserve"> wzorc</w:t>
+      </w:r>
+      <w:r>
+        <w:rPr>
+          <w:sz w:val="28"/>
+          <w:szCs w:val="28"/>
+        </w:rPr>
+        <w:t>a</w:t>
+      </w:r>
+      <w:r>
+        <w:rPr>
+          <w:sz w:val="28"/>
+          <w:szCs w:val="28"/>
+        </w:rPr>
+        <w:t xml:space="preserve"> </w:t>
       </w:r>
       <w:proofErr w:type="spellStart"/>
       <w:r>
@@ -2966,7 +3106,15 @@
           <w:sz w:val="28"/>
           <w:szCs w:val="28"/>
         </w:rPr>
-        <w:t xml:space="preserve"> Framework zakłada, że model koncepcyjny jest najbardziej zbliżony do rzeczywistych wymagań stawianych wobec systemów informatycznych. Z tego powodu został wprowadzony tzw. </w:t>
+        <w:t xml:space="preserve"> Framework zakłada, że model koncepcyjny jest najbardziej zbliżony do rzeczywistych wymagań stawianych </w:t>
+      </w:r>
+      <w:r>
+        <w:rPr>
+          <w:sz w:val="28"/>
+          <w:szCs w:val="28"/>
+        </w:rPr>
+        <w:lastRenderedPageBreak/>
+        <w:t xml:space="preserve">wobec systemów informatycznych. Z tego powodu został wprowadzony tzw. </w:t>
       </w:r>
       <w:proofErr w:type="spellStart"/>
       <w:r>
@@ -3014,7 +3162,6 @@
           <w:sz w:val="28"/>
           <w:szCs w:val="28"/>
         </w:rPr>
-        <w:lastRenderedPageBreak/>
         <w:t xml:space="preserve">Unit of </w:t>
       </w:r>
       <w:proofErr w:type="spellStart"/>
@@ -3862,6 +4009,33 @@
             </a:graphic>
           </wp:inline>
         </w:drawing>
+      </w:r>
+    </w:p>
+    <w:p>
+      <w:pPr>
+        <w:pStyle w:val="Akapitzlist"/>
+        <w:ind w:left="644" w:firstLine="64"/>
+        <w:rPr>
+          <w:sz w:val="28"/>
+          <w:szCs w:val="28"/>
+        </w:rPr>
+      </w:pPr>
+    </w:p>
+    <w:p>
+      <w:pPr>
+        <w:pStyle w:val="Akapitzlist"/>
+        <w:ind w:left="644" w:firstLine="64"/>
+        <w:rPr>
+          <w:sz w:val="28"/>
+          <w:szCs w:val="28"/>
+        </w:rPr>
+      </w:pPr>
+      <w:r>
+        <w:rPr>
+          <w:sz w:val="28"/>
+          <w:szCs w:val="28"/>
+        </w:rPr>
+        <w:t>Ustawienie danych klienta i samochodu:</w:t>
       </w:r>
     </w:p>
     <w:p>
@@ -3938,6 +4112,13 @@
           <w:szCs w:val="28"/>
         </w:rPr>
       </w:pPr>
+      <w:r>
+        <w:rPr>
+          <w:sz w:val="28"/>
+          <w:szCs w:val="28"/>
+        </w:rPr>
+        <w:t>Klient w stosunku do samochodu posiada relację jeden do wielu. Jeden klient może mieć wiele samochodów, ale jeden samochód może należeć tylko do jednego klienta.</w:t>
+      </w:r>
     </w:p>
     <w:p>
       <w:pPr>
@@ -4018,13 +4199,36 @@
           <w:szCs w:val="28"/>
         </w:rPr>
       </w:pPr>
-      <w:r>
-        <w:rPr>
-          <w:sz w:val="28"/>
-          <w:szCs w:val="28"/>
-        </w:rPr>
-        <w:lastRenderedPageBreak/>
-        <w:t>Wyszukiwanie właściciela konkretnego samochodu:</w:t>
+    </w:p>
+    <w:p>
+      <w:pPr>
+        <w:pStyle w:val="Akapitzlist"/>
+        <w:ind w:left="644" w:firstLine="64"/>
+        <w:rPr>
+          <w:sz w:val="28"/>
+          <w:szCs w:val="28"/>
+        </w:rPr>
+      </w:pPr>
+      <w:r>
+        <w:rPr>
+          <w:sz w:val="28"/>
+          <w:szCs w:val="28"/>
+        </w:rPr>
+        <w:t>Wyszukiwanie właściciela konkretnego samochodu</w:t>
+      </w:r>
+      <w:r>
+        <w:rPr>
+          <w:sz w:val="28"/>
+          <w:szCs w:val="28"/>
+        </w:rPr>
+        <w:t>, pokazujące istnienie relacji między klientem, a samochodem</w:t>
+      </w:r>
+      <w:r>
+        <w:rPr>
+          <w:sz w:val="28"/>
+          <w:szCs w:val="28"/>
+        </w:rPr>
+        <w:t>:</w:t>
       </w:r>
     </w:p>
     <w:p>
@@ -4293,68 +4497,6 @@
     </w:p>
     <w:p>
       <w:pPr>
-        <w:pStyle w:val="Akapitzlist"/>
-        <w:ind w:left="644" w:firstLine="64"/>
-        <w:rPr>
-          <w:sz w:val="28"/>
-          <w:szCs w:val="28"/>
-        </w:rPr>
-      </w:pPr>
-    </w:p>
-    <w:p>
-      <w:pPr>
-        <w:pStyle w:val="Akapitzlist"/>
-        <w:ind w:left="644" w:firstLine="64"/>
-        <w:rPr>
-          <w:sz w:val="28"/>
-          <w:szCs w:val="28"/>
-        </w:rPr>
-      </w:pPr>
-    </w:p>
-    <w:p>
-      <w:pPr>
-        <w:pStyle w:val="Akapitzlist"/>
-        <w:ind w:left="644" w:firstLine="64"/>
-        <w:rPr>
-          <w:sz w:val="28"/>
-          <w:szCs w:val="28"/>
-        </w:rPr>
-      </w:pPr>
-    </w:p>
-    <w:p>
-      <w:pPr>
-        <w:pStyle w:val="Akapitzlist"/>
-        <w:ind w:left="644" w:firstLine="64"/>
-        <w:rPr>
-          <w:sz w:val="28"/>
-          <w:szCs w:val="28"/>
-        </w:rPr>
-      </w:pPr>
-    </w:p>
-    <w:p>
-      <w:pPr>
-        <w:pStyle w:val="Akapitzlist"/>
-        <w:ind w:left="644" w:firstLine="64"/>
-        <w:rPr>
-          <w:sz w:val="28"/>
-          <w:szCs w:val="28"/>
-        </w:rPr>
-      </w:pPr>
-    </w:p>
-    <w:p>
-      <w:pPr>
-        <w:pStyle w:val="Akapitzlist"/>
-        <w:ind w:left="644" w:firstLine="64"/>
-        <w:rPr>
-          <w:sz w:val="28"/>
-          <w:szCs w:val="28"/>
-        </w:rPr>
-      </w:pPr>
-    </w:p>
-    <w:p>
-      <w:pPr>
-        <w:pStyle w:val="Akapitzlist"/>
-        <w:ind w:left="644" w:firstLine="64"/>
         <w:rPr>
           <w:sz w:val="28"/>
           <w:szCs w:val="28"/>
@@ -4461,7 +4603,21 @@
           <w:sz w:val="28"/>
           <w:szCs w:val="28"/>
         </w:rPr>
-        <w:t>Wzorzec ten sprawdza się w przypadku zastosowanie relacji wiele do wielu.</w:t>
+        <w:t>Wzorzec ten sprawdza się w przypadku zastosowani</w:t>
+      </w:r>
+      <w:r>
+        <w:rPr>
+          <w:sz w:val="28"/>
+          <w:szCs w:val="28"/>
+        </w:rPr>
+        <w:t>a</w:t>
+      </w:r>
+      <w:r>
+        <w:rPr>
+          <w:sz w:val="28"/>
+          <w:szCs w:val="28"/>
+        </w:rPr>
+        <w:t xml:space="preserve"> relacji wiele do wielu.</w:t>
       </w:r>
       <w:r>
         <w:rPr>
@@ -4537,7 +4693,21 @@
           <w:szCs w:val="28"/>
         </w:rPr>
         <w:br/>
-        <w:t>Wzorzec ten nie jest polecany dla asocjacji innych niż wiele do wielu, ponieważ jest on kosztowny.</w:t>
+        <w:t>Wzorzec ten nie jest polecany dla asocjacji innych niż wiele do wielu, ponieważ jest on kosztowny</w:t>
+      </w:r>
+      <w:r>
+        <w:rPr>
+          <w:sz w:val="28"/>
+          <w:szCs w:val="28"/>
+        </w:rPr>
+        <w:t xml:space="preserve"> i jego użycie może okazać się czasochłonne</w:t>
+      </w:r>
+      <w:r>
+        <w:rPr>
+          <w:sz w:val="28"/>
+          <w:szCs w:val="28"/>
+        </w:rPr>
+        <w:t>.</w:t>
       </w:r>
     </w:p>
     <w:p>
@@ -4806,9 +4976,855 @@
           <w:szCs w:val="36"/>
         </w:rPr>
       </w:pPr>
+      <w:r>
+        <w:rPr>
+          <w:b/>
+          <w:bCs/>
+          <w:sz w:val="36"/>
+          <w:szCs w:val="36"/>
+        </w:rPr>
+        <w:t>Wzorzec</w:t>
+      </w:r>
+    </w:p>
+    <w:p>
+      <w:pPr>
+        <w:rPr>
+          <w:b/>
+          <w:bCs/>
+          <w:sz w:val="36"/>
+          <w:szCs w:val="36"/>
+        </w:rPr>
+      </w:pPr>
+    </w:p>
+    <w:p>
+      <w:pPr>
+        <w:rPr>
+          <w:b/>
+          <w:bCs/>
+          <w:sz w:val="36"/>
+          <w:szCs w:val="36"/>
+        </w:rPr>
+      </w:pPr>
+    </w:p>
+    <w:p>
+      <w:pPr>
+        <w:rPr>
+          <w:b/>
+          <w:bCs/>
+          <w:sz w:val="36"/>
+          <w:szCs w:val="36"/>
+        </w:rPr>
+      </w:pPr>
+    </w:p>
+    <w:p>
+      <w:pPr>
+        <w:rPr>
+          <w:b/>
+          <w:bCs/>
+          <w:sz w:val="36"/>
+          <w:szCs w:val="36"/>
+        </w:rPr>
+      </w:pPr>
+    </w:p>
+    <w:p>
+      <w:pPr>
+        <w:rPr>
+          <w:b/>
+          <w:bCs/>
+          <w:sz w:val="36"/>
+          <w:szCs w:val="36"/>
+        </w:rPr>
+      </w:pPr>
+    </w:p>
+    <w:p>
+      <w:pPr>
+        <w:rPr>
+          <w:b/>
+          <w:bCs/>
+          <w:sz w:val="36"/>
+          <w:szCs w:val="36"/>
+        </w:rPr>
+      </w:pPr>
+    </w:p>
+    <w:p>
+      <w:pPr>
+        <w:rPr>
+          <w:b/>
+          <w:bCs/>
+          <w:sz w:val="36"/>
+          <w:szCs w:val="36"/>
+        </w:rPr>
+      </w:pPr>
+    </w:p>
+    <w:p>
+      <w:pPr>
+        <w:rPr>
+          <w:b/>
+          <w:bCs/>
+          <w:sz w:val="36"/>
+          <w:szCs w:val="36"/>
+        </w:rPr>
+      </w:pPr>
+    </w:p>
+    <w:p>
+      <w:pPr>
+        <w:rPr>
+          <w:b/>
+          <w:bCs/>
+          <w:sz w:val="36"/>
+          <w:szCs w:val="36"/>
+        </w:rPr>
+      </w:pPr>
+    </w:p>
+    <w:p>
+      <w:pPr>
+        <w:rPr>
+          <w:b/>
+          <w:bCs/>
+          <w:sz w:val="36"/>
+          <w:szCs w:val="36"/>
+        </w:rPr>
+      </w:pPr>
+    </w:p>
+    <w:p>
+      <w:pPr>
+        <w:rPr>
+          <w:b/>
+          <w:bCs/>
+          <w:sz w:val="36"/>
+          <w:szCs w:val="36"/>
+        </w:rPr>
+      </w:pPr>
+    </w:p>
+    <w:p>
+      <w:pPr>
+        <w:rPr>
+          <w:b/>
+          <w:bCs/>
+          <w:sz w:val="36"/>
+          <w:szCs w:val="36"/>
+        </w:rPr>
+      </w:pPr>
+    </w:p>
+    <w:p>
+      <w:pPr>
+        <w:rPr>
+          <w:b/>
+          <w:bCs/>
+          <w:sz w:val="36"/>
+          <w:szCs w:val="36"/>
+        </w:rPr>
+      </w:pPr>
+    </w:p>
+    <w:p>
+      <w:pPr>
+        <w:rPr>
+          <w:b/>
+          <w:bCs/>
+          <w:sz w:val="36"/>
+          <w:szCs w:val="36"/>
+        </w:rPr>
+      </w:pPr>
+    </w:p>
+    <w:p>
+      <w:pPr>
+        <w:rPr>
+          <w:b/>
+          <w:bCs/>
+          <w:sz w:val="36"/>
+          <w:szCs w:val="36"/>
+        </w:rPr>
+      </w:pPr>
+    </w:p>
+    <w:p>
+      <w:pPr>
+        <w:rPr>
+          <w:b/>
+          <w:bCs/>
+          <w:sz w:val="36"/>
+          <w:szCs w:val="36"/>
+        </w:rPr>
+      </w:pPr>
+    </w:p>
+    <w:p>
+      <w:pPr>
+        <w:rPr>
+          <w:b/>
+          <w:bCs/>
+          <w:sz w:val="36"/>
+          <w:szCs w:val="36"/>
+        </w:rPr>
+      </w:pPr>
+    </w:p>
+    <w:p>
+      <w:pPr>
+        <w:pStyle w:val="Akapitzlist"/>
+        <w:numPr>
+          <w:ilvl w:val="0"/>
+          <w:numId w:val="1"/>
+        </w:numPr>
+        <w:rPr>
+          <w:b/>
+          <w:bCs/>
+          <w:sz w:val="36"/>
+          <w:szCs w:val="36"/>
+        </w:rPr>
+      </w:pPr>
+      <w:r>
+        <w:rPr>
+          <w:b/>
+          <w:bCs/>
+          <w:sz w:val="36"/>
+          <w:szCs w:val="36"/>
+        </w:rPr>
+        <w:lastRenderedPageBreak/>
+        <w:t>Zastosowanie mapowania obiektowo-relacyjnego w praktyce</w:t>
+      </w:r>
+    </w:p>
+    <w:p>
+      <w:pPr>
+        <w:pStyle w:val="Akapitzlist"/>
+        <w:rPr>
+          <w:b/>
+          <w:bCs/>
+          <w:sz w:val="36"/>
+          <w:szCs w:val="36"/>
+        </w:rPr>
+      </w:pPr>
+    </w:p>
+    <w:p>
+      <w:pPr>
+        <w:pStyle w:val="Akapitzlist"/>
+        <w:rPr>
+          <w:sz w:val="28"/>
+          <w:szCs w:val="28"/>
+        </w:rPr>
+      </w:pPr>
+      <w:r>
+        <w:rPr>
+          <w:sz w:val="28"/>
+          <w:szCs w:val="28"/>
+        </w:rPr>
+        <w:t xml:space="preserve">W ramach części praktycznej zastosowania ORM zaprojektowałem aplikację </w:t>
+      </w:r>
+      <w:r>
+        <w:rPr>
+          <w:sz w:val="28"/>
+          <w:szCs w:val="28"/>
+        </w:rPr>
+        <w:t xml:space="preserve">z fiszkami do nauki języka angielskiego. Aplikacja ta mapuje do bazy danych 2 obiekty </w:t>
+      </w:r>
+      <w:r>
+        <w:rPr>
+          <w:sz w:val="28"/>
+          <w:szCs w:val="28"/>
+        </w:rPr>
+        <w:t>–</w:t>
+      </w:r>
+      <w:r>
+        <w:rPr>
+          <w:sz w:val="28"/>
+          <w:szCs w:val="28"/>
+        </w:rPr>
+        <w:t xml:space="preserve"> </w:t>
+      </w:r>
+      <w:r>
+        <w:rPr>
+          <w:sz w:val="28"/>
+          <w:szCs w:val="28"/>
+        </w:rPr>
+        <w:t>„</w:t>
+      </w:r>
+      <w:proofErr w:type="spellStart"/>
+      <w:r>
+        <w:rPr>
+          <w:sz w:val="28"/>
+          <w:szCs w:val="28"/>
+        </w:rPr>
+        <w:t>PolishWord</w:t>
+      </w:r>
+      <w:proofErr w:type="spellEnd"/>
+      <w:r>
+        <w:rPr>
+          <w:sz w:val="28"/>
+          <w:szCs w:val="28"/>
+        </w:rPr>
+        <w:t>” i „</w:t>
+      </w:r>
+      <w:proofErr w:type="spellStart"/>
+      <w:r>
+        <w:rPr>
+          <w:sz w:val="28"/>
+          <w:szCs w:val="28"/>
+        </w:rPr>
+        <w:t>EnglishWord</w:t>
+      </w:r>
+      <w:proofErr w:type="spellEnd"/>
+      <w:r>
+        <w:rPr>
+          <w:sz w:val="28"/>
+          <w:szCs w:val="28"/>
+        </w:rPr>
+        <w:t>”, w stosunku do których istnieje relacja wiele do wielu</w:t>
+      </w:r>
+      <w:r>
+        <w:rPr>
+          <w:sz w:val="28"/>
+          <w:szCs w:val="28"/>
+        </w:rPr>
+        <w:t xml:space="preserve">, ponieważ jedno słowo polskie może mieć kilka odpowiedników angielskich i na odwrót – jedno słowo angielskie może mieć wiele odpowiedników polskich. W takim wypadku zastosowałem tutaj omawiany wyżej wzorzec – odwzorowanie do tabeli asocjacji. Czyli w </w:t>
+      </w:r>
+      <w:r>
+        <w:rPr>
+          <w:sz w:val="28"/>
+          <w:szCs w:val="28"/>
+        </w:rPr>
+        <w:t>bazie danych, oprócz utworzenia tabel dla słów polskich i angielskich, tworzona jest także tabela „tłumaczenia” która zawiera identyfikatory kluczy wspomnianych dwóch tabel.</w:t>
+      </w:r>
+    </w:p>
+    <w:p>
+      <w:pPr>
+        <w:pStyle w:val="Akapitzlist"/>
+        <w:rPr>
+          <w:sz w:val="28"/>
+          <w:szCs w:val="28"/>
+        </w:rPr>
+      </w:pPr>
+    </w:p>
+    <w:p>
+      <w:pPr>
+        <w:pStyle w:val="Akapitzlist"/>
+        <w:jc w:val="center"/>
+        <w:rPr>
+          <w:sz w:val="28"/>
+          <w:szCs w:val="28"/>
+        </w:rPr>
+      </w:pPr>
+      <w:r>
+        <w:rPr>
+          <w:sz w:val="28"/>
+          <w:szCs w:val="28"/>
+        </w:rPr>
+        <w:t>Klasy „</w:t>
+      </w:r>
+      <w:proofErr w:type="spellStart"/>
+      <w:r>
+        <w:rPr>
+          <w:sz w:val="28"/>
+          <w:szCs w:val="28"/>
+        </w:rPr>
+        <w:t>PolishWord</w:t>
+      </w:r>
+      <w:proofErr w:type="spellEnd"/>
+      <w:r>
+        <w:rPr>
+          <w:sz w:val="28"/>
+          <w:szCs w:val="28"/>
+        </w:rPr>
+        <w:t>” i „</w:t>
+      </w:r>
+      <w:proofErr w:type="spellStart"/>
+      <w:r>
+        <w:rPr>
+          <w:sz w:val="28"/>
+          <w:szCs w:val="28"/>
+        </w:rPr>
+        <w:t>EnglishWord</w:t>
+      </w:r>
+      <w:proofErr w:type="spellEnd"/>
+      <w:r>
+        <w:rPr>
+          <w:sz w:val="28"/>
+          <w:szCs w:val="28"/>
+        </w:rPr>
+        <w:t>”:</w:t>
+      </w:r>
+    </w:p>
+    <w:p>
+      <w:pPr>
+        <w:pStyle w:val="Akapitzlist"/>
+        <w:jc w:val="center"/>
+        <w:rPr>
+          <w:sz w:val="28"/>
+          <w:szCs w:val="28"/>
+        </w:rPr>
+      </w:pPr>
+      <w:r>
+        <w:rPr>
+          <w:sz w:val="28"/>
+          <w:szCs w:val="28"/>
+        </w:rPr>
+        <w:drawing>
+          <wp:inline distT="0" distB="0" distL="0" distR="0" wp14:anchorId="220A2FC8" wp14:editId="2C592C98">
+            <wp:extent cx="3977640" cy="2297928"/>
+            <wp:effectExtent l="0" t="0" r="3810" b="7620"/>
+            <wp:docPr id="20" name="Obraz 20"/>
+            <wp:cNvGraphicFramePr>
+              <a:graphicFrameLocks xmlns:a="http://schemas.openxmlformats.org/drawingml/2006/main" noChangeAspect="1"/>
+            </wp:cNvGraphicFramePr>
+            <a:graphic xmlns:a="http://schemas.openxmlformats.org/drawingml/2006/main">
+              <a:graphicData uri="http://schemas.openxmlformats.org/drawingml/2006/picture">
+                <pic:pic xmlns:pic="http://schemas.openxmlformats.org/drawingml/2006/picture">
+                  <pic:nvPicPr>
+                    <pic:cNvPr id="1" name=""/>
+                    <pic:cNvPicPr/>
+                  </pic:nvPicPr>
+                  <pic:blipFill>
+                    <a:blip r:embed="rId27"/>
+                    <a:stretch>
+                      <a:fillRect/>
+                    </a:stretch>
+                  </pic:blipFill>
+                  <pic:spPr>
+                    <a:xfrm>
+                      <a:off x="0" y="0"/>
+                      <a:ext cx="3986922" cy="2303290"/>
+                    </a:xfrm>
+                    <a:prstGeom prst="rect">
+                      <a:avLst/>
+                    </a:prstGeom>
+                  </pic:spPr>
+                </pic:pic>
+              </a:graphicData>
+            </a:graphic>
+          </wp:inline>
+        </w:drawing>
+      </w:r>
+    </w:p>
+    <w:p>
+      <w:pPr>
+        <w:pStyle w:val="Akapitzlist"/>
+        <w:jc w:val="center"/>
+        <w:rPr>
+          <w:sz w:val="28"/>
+          <w:szCs w:val="28"/>
+        </w:rPr>
+      </w:pPr>
+      <w:r>
+        <w:rPr>
+          <w:sz w:val="28"/>
+          <w:szCs w:val="28"/>
+        </w:rPr>
+        <w:drawing>
+          <wp:inline distT="0" distB="0" distL="0" distR="0" wp14:anchorId="35C26680" wp14:editId="7C315585">
+            <wp:extent cx="3413760" cy="2697130"/>
+            <wp:effectExtent l="0" t="0" r="0" b="8255"/>
+            <wp:docPr id="21" name="Obraz 21"/>
+            <wp:cNvGraphicFramePr>
+              <a:graphicFrameLocks xmlns:a="http://schemas.openxmlformats.org/drawingml/2006/main" noChangeAspect="1"/>
+            </wp:cNvGraphicFramePr>
+            <a:graphic xmlns:a="http://schemas.openxmlformats.org/drawingml/2006/main">
+              <a:graphicData uri="http://schemas.openxmlformats.org/drawingml/2006/picture">
+                <pic:pic xmlns:pic="http://schemas.openxmlformats.org/drawingml/2006/picture">
+                  <pic:nvPicPr>
+                    <pic:cNvPr id="1" name=""/>
+                    <pic:cNvPicPr/>
+                  </pic:nvPicPr>
+                  <pic:blipFill>
+                    <a:blip r:embed="rId28"/>
+                    <a:stretch>
+                      <a:fillRect/>
+                    </a:stretch>
+                  </pic:blipFill>
+                  <pic:spPr>
+                    <a:xfrm>
+                      <a:off x="0" y="0"/>
+                      <a:ext cx="3428059" cy="2708427"/>
+                    </a:xfrm>
+                    <a:prstGeom prst="rect">
+                      <a:avLst/>
+                    </a:prstGeom>
+                  </pic:spPr>
+                </pic:pic>
+              </a:graphicData>
+            </a:graphic>
+          </wp:inline>
+        </w:drawing>
+      </w:r>
+    </w:p>
+    <w:p>
+      <w:pPr>
+        <w:pStyle w:val="Akapitzlist"/>
+        <w:rPr>
+          <w:sz w:val="28"/>
+          <w:szCs w:val="28"/>
+        </w:rPr>
+      </w:pPr>
+      <w:r>
+        <w:rPr>
+          <w:sz w:val="28"/>
+          <w:szCs w:val="28"/>
+        </w:rPr>
+        <w:lastRenderedPageBreak/>
+        <w:t>Odwzorowanie tabel w bazie danych:</w:t>
+      </w:r>
+    </w:p>
+    <w:p>
+      <w:pPr>
+        <w:pStyle w:val="Akapitzlist"/>
+        <w:rPr>
+          <w:sz w:val="28"/>
+          <w:szCs w:val="28"/>
+        </w:rPr>
+      </w:pPr>
+      <w:r>
+        <w:rPr>
+          <w:noProof/>
+          <w:sz w:val="28"/>
+          <w:szCs w:val="28"/>
+        </w:rPr>
+        <w:drawing>
+          <wp:inline distT="0" distB="0" distL="0" distR="0" wp14:anchorId="3D269328" wp14:editId="60B2134B">
+            <wp:extent cx="5562600" cy="1935480"/>
+            <wp:effectExtent l="0" t="0" r="0" b="7620"/>
+            <wp:docPr id="22" name="Obraz 22"/>
+            <wp:cNvGraphicFramePr>
+              <a:graphicFrameLocks xmlns:a="http://schemas.openxmlformats.org/drawingml/2006/main" noChangeAspect="1"/>
+            </wp:cNvGraphicFramePr>
+            <a:graphic xmlns:a="http://schemas.openxmlformats.org/drawingml/2006/main">
+              <a:graphicData uri="http://schemas.openxmlformats.org/drawingml/2006/picture">
+                <pic:pic xmlns:pic="http://schemas.openxmlformats.org/drawingml/2006/picture">
+                  <pic:nvPicPr>
+                    <pic:cNvPr id="0" name="Picture 1"/>
+                    <pic:cNvPicPr>
+                      <a:picLocks noChangeAspect="1" noChangeArrowheads="1"/>
+                    </pic:cNvPicPr>
+                  </pic:nvPicPr>
+                  <pic:blipFill>
+                    <a:blip r:embed="rId29">
+                      <a:extLst>
+                        <a:ext uri="{28A0092B-C50C-407E-A947-70E740481C1C}">
+                          <a14:useLocalDpi xmlns:a14="http://schemas.microsoft.com/office/drawing/2010/main" val="0"/>
+                        </a:ext>
+                      </a:extLst>
+                    </a:blip>
+                    <a:srcRect/>
+                    <a:stretch>
+                      <a:fillRect/>
+                    </a:stretch>
+                  </pic:blipFill>
+                  <pic:spPr bwMode="auto">
+                    <a:xfrm>
+                      <a:off x="0" y="0"/>
+                      <a:ext cx="5562600" cy="1935480"/>
+                    </a:xfrm>
+                    <a:prstGeom prst="rect">
+                      <a:avLst/>
+                    </a:prstGeom>
+                    <a:noFill/>
+                    <a:ln>
+                      <a:noFill/>
+                    </a:ln>
+                  </pic:spPr>
+                </pic:pic>
+              </a:graphicData>
+            </a:graphic>
+          </wp:inline>
+        </w:drawing>
+      </w:r>
+    </w:p>
+    <w:p>
+      <w:pPr>
+        <w:pStyle w:val="Akapitzlist"/>
+        <w:rPr>
+          <w:sz w:val="28"/>
+          <w:szCs w:val="28"/>
+        </w:rPr>
+      </w:pPr>
+    </w:p>
+    <w:p>
+      <w:pPr>
+        <w:pStyle w:val="Akapitzlist"/>
+        <w:rPr>
+          <w:sz w:val="28"/>
+          <w:szCs w:val="28"/>
+        </w:rPr>
+      </w:pPr>
+      <w:r>
+        <w:rPr>
+          <w:sz w:val="28"/>
+          <w:szCs w:val="28"/>
+        </w:rPr>
+        <w:t>Aplikacja zaprojektowana jest zgodnie ze wzorcem Model-</w:t>
+      </w:r>
+      <w:proofErr w:type="spellStart"/>
+      <w:r>
+        <w:rPr>
+          <w:sz w:val="28"/>
+          <w:szCs w:val="28"/>
+        </w:rPr>
+        <w:t>View</w:t>
+      </w:r>
+      <w:proofErr w:type="spellEnd"/>
+      <w:r>
+        <w:rPr>
+          <w:sz w:val="28"/>
+          <w:szCs w:val="28"/>
+        </w:rPr>
+        <w:t xml:space="preserve">-Controller i część graficzna zrobiona została przy zastosowaniu platformy </w:t>
+      </w:r>
+      <w:proofErr w:type="spellStart"/>
+      <w:r>
+        <w:rPr>
+          <w:sz w:val="28"/>
+          <w:szCs w:val="28"/>
+        </w:rPr>
+        <w:t>JavaFX</w:t>
+      </w:r>
+      <w:proofErr w:type="spellEnd"/>
+      <w:r>
+        <w:rPr>
+          <w:sz w:val="28"/>
+          <w:szCs w:val="28"/>
+        </w:rPr>
+        <w:t>.</w:t>
+      </w:r>
+    </w:p>
+    <w:p>
+      <w:pPr>
+        <w:pStyle w:val="Akapitzlist"/>
+        <w:rPr>
+          <w:sz w:val="28"/>
+          <w:szCs w:val="28"/>
+        </w:rPr>
+      </w:pPr>
+      <w:r>
+        <w:rPr>
+          <w:sz w:val="28"/>
+          <w:szCs w:val="28"/>
+        </w:rPr>
+        <w:t>Kontrolery odpowiada za zmianę widoków, a modele zawierają klasy słów polskich, angielskich oraz zapisują słowa</w:t>
+      </w:r>
+      <w:r>
+        <w:rPr>
+          <w:sz w:val="28"/>
+          <w:szCs w:val="28"/>
+        </w:rPr>
+        <w:t xml:space="preserve"> w bazie danych przy zastosowaniu technologii </w:t>
+      </w:r>
+      <w:proofErr w:type="spellStart"/>
+      <w:r>
+        <w:rPr>
+          <w:sz w:val="28"/>
+          <w:szCs w:val="28"/>
+        </w:rPr>
+        <w:t>Hibernate</w:t>
+      </w:r>
+      <w:proofErr w:type="spellEnd"/>
+      <w:r>
+        <w:rPr>
+          <w:sz w:val="28"/>
+          <w:szCs w:val="28"/>
+        </w:rPr>
+        <w:t>.</w:t>
+      </w:r>
+    </w:p>
+    <w:p>
+      <w:pPr>
+        <w:jc w:val="center"/>
+        <w:rPr>
+          <w:sz w:val="28"/>
+          <w:szCs w:val="28"/>
+        </w:rPr>
+      </w:pPr>
+      <w:r>
+        <w:drawing>
+          <wp:inline distT="0" distB="0" distL="0" distR="0" wp14:anchorId="0CD4FA43" wp14:editId="05204E9D">
+            <wp:extent cx="5760720" cy="2995295"/>
+            <wp:effectExtent l="0" t="0" r="0" b="0"/>
+            <wp:docPr id="23" name="Obraz 23"/>
+            <wp:cNvGraphicFramePr>
+              <a:graphicFrameLocks xmlns:a="http://schemas.openxmlformats.org/drawingml/2006/main" noChangeAspect="1"/>
+            </wp:cNvGraphicFramePr>
+            <a:graphic xmlns:a="http://schemas.openxmlformats.org/drawingml/2006/main">
+              <a:graphicData uri="http://schemas.openxmlformats.org/drawingml/2006/picture">
+                <pic:pic xmlns:pic="http://schemas.openxmlformats.org/drawingml/2006/picture">
+                  <pic:nvPicPr>
+                    <pic:cNvPr id="1" name=""/>
+                    <pic:cNvPicPr/>
+                  </pic:nvPicPr>
+                  <pic:blipFill>
+                    <a:blip r:embed="rId30"/>
+                    <a:stretch>
+                      <a:fillRect/>
+                    </a:stretch>
+                  </pic:blipFill>
+                  <pic:spPr>
+                    <a:xfrm>
+                      <a:off x="0" y="0"/>
+                      <a:ext cx="5760720" cy="2995295"/>
+                    </a:xfrm>
+                    <a:prstGeom prst="rect">
+                      <a:avLst/>
+                    </a:prstGeom>
+                  </pic:spPr>
+                </pic:pic>
+              </a:graphicData>
+            </a:graphic>
+          </wp:inline>
+        </w:drawing>
+      </w:r>
+    </w:p>
+    <w:p>
+      <w:pPr>
+        <w:pStyle w:val="Akapitzlist"/>
+        <w:jc w:val="center"/>
+        <w:rPr>
+          <w:sz w:val="28"/>
+          <w:szCs w:val="28"/>
+        </w:rPr>
+      </w:pPr>
+      <w:r>
+        <w:rPr>
+          <w:sz w:val="28"/>
+          <w:szCs w:val="28"/>
+        </w:rPr>
+        <w:t>Metoda zapisująca polskie słowo w bazie danych.</w:t>
+      </w:r>
+    </w:p>
+    <w:p>
+      <w:pPr>
+        <w:pStyle w:val="Akapitzlist"/>
+        <w:rPr>
+          <w:sz w:val="28"/>
+          <w:szCs w:val="28"/>
+        </w:rPr>
+      </w:pPr>
+    </w:p>
+    <w:p>
+      <w:pPr>
+        <w:pStyle w:val="Akapitzlist"/>
+        <w:rPr>
+          <w:sz w:val="28"/>
+          <w:szCs w:val="28"/>
+        </w:rPr>
+      </w:pPr>
+    </w:p>
+    <w:p>
+      <w:pPr>
+        <w:pStyle w:val="Akapitzlist"/>
+        <w:rPr>
+          <w:sz w:val="28"/>
+          <w:szCs w:val="28"/>
+        </w:rPr>
+      </w:pPr>
+    </w:p>
+    <w:p>
+      <w:pPr>
+        <w:pStyle w:val="Akapitzlist"/>
+        <w:rPr>
+          <w:sz w:val="28"/>
+          <w:szCs w:val="28"/>
+        </w:rPr>
+      </w:pPr>
+    </w:p>
+    <w:p>
+      <w:pPr>
+        <w:pStyle w:val="Akapitzlist"/>
+        <w:rPr>
+          <w:sz w:val="28"/>
+          <w:szCs w:val="28"/>
+        </w:rPr>
+      </w:pPr>
+    </w:p>
+    <w:p>
+      <w:pPr>
+        <w:pStyle w:val="Akapitzlist"/>
+        <w:rPr>
+          <w:sz w:val="28"/>
+          <w:szCs w:val="28"/>
+        </w:rPr>
+      </w:pPr>
+    </w:p>
+    <w:p>
+      <w:pPr>
+        <w:rPr>
+          <w:sz w:val="28"/>
+          <w:szCs w:val="28"/>
+        </w:rPr>
+      </w:pPr>
+    </w:p>
+    <w:p>
+      <w:pPr>
+        <w:jc w:val="center"/>
+        <w:rPr>
+          <w:sz w:val="28"/>
+          <w:szCs w:val="28"/>
+        </w:rPr>
+      </w:pPr>
+      <w:r>
+        <w:drawing>
+          <wp:inline distT="0" distB="0" distL="0" distR="0" wp14:anchorId="2CCA2449" wp14:editId="26230795">
+            <wp:extent cx="5760720" cy="2673350"/>
+            <wp:effectExtent l="0" t="0" r="0" b="0"/>
+            <wp:docPr id="24" name="Obraz 24"/>
+            <wp:cNvGraphicFramePr>
+              <a:graphicFrameLocks xmlns:a="http://schemas.openxmlformats.org/drawingml/2006/main" noChangeAspect="1"/>
+            </wp:cNvGraphicFramePr>
+            <a:graphic xmlns:a="http://schemas.openxmlformats.org/drawingml/2006/main">
+              <a:graphicData uri="http://schemas.openxmlformats.org/drawingml/2006/picture">
+                <pic:pic xmlns:pic="http://schemas.openxmlformats.org/drawingml/2006/picture">
+                  <pic:nvPicPr>
+                    <pic:cNvPr id="1" name=""/>
+                    <pic:cNvPicPr/>
+                  </pic:nvPicPr>
+                  <pic:blipFill>
+                    <a:blip r:embed="rId31"/>
+                    <a:stretch>
+                      <a:fillRect/>
+                    </a:stretch>
+                  </pic:blipFill>
+                  <pic:spPr>
+                    <a:xfrm>
+                      <a:off x="0" y="0"/>
+                      <a:ext cx="5760720" cy="2673350"/>
+                    </a:xfrm>
+                    <a:prstGeom prst="rect">
+                      <a:avLst/>
+                    </a:prstGeom>
+                  </pic:spPr>
+                </pic:pic>
+              </a:graphicData>
+            </a:graphic>
+          </wp:inline>
+        </w:drawing>
+      </w:r>
+    </w:p>
+    <w:p>
+      <w:pPr>
+        <w:pStyle w:val="Akapitzlist"/>
+        <w:jc w:val="center"/>
+        <w:rPr>
+          <w:sz w:val="28"/>
+          <w:szCs w:val="28"/>
+        </w:rPr>
+      </w:pPr>
+      <w:r>
+        <w:rPr>
+          <w:sz w:val="28"/>
+          <w:szCs w:val="28"/>
+        </w:rPr>
+        <w:t xml:space="preserve">Klasa widoku w </w:t>
+      </w:r>
+      <w:proofErr w:type="spellStart"/>
+      <w:r>
+        <w:rPr>
+          <w:sz w:val="28"/>
+          <w:szCs w:val="28"/>
+        </w:rPr>
+        <w:t>JavaFX</w:t>
+      </w:r>
+      <w:proofErr w:type="spellEnd"/>
+      <w:r>
+        <w:rPr>
+          <w:sz w:val="28"/>
+          <w:szCs w:val="28"/>
+        </w:rPr>
+        <w:t>.</w:t>
+      </w:r>
     </w:p>
     <w:sectPr>
-      <w:footerReference w:type="default" r:id="rId27"/>
+      <w:footerReference w:type="default" r:id="rId32"/>
       <w:pgSz w:w="11906" w:h="16838"/>
       <w:pgMar w:top="1417" w:right="1417" w:bottom="1417" w:left="1417" w:header="708" w:footer="708" w:gutter="0"/>
       <w:cols w:space="708"/>

</xml_diff>